<commit_message>
Updated all documents, final
</commit_message>
<xml_diff>
--- a/documents/REST Design.docx
+++ b/documents/REST Design.docx
@@ -41,7 +41,15 @@
                 <w:szCs w:val="28"/>
                 <w:lang w:val="en-US"/>
               </w:rPr>
-              <w:t>Http Methdod</w:t>
+              <w:t>Http Meth</w:t>
+            </w:r>
+            <w:r>
+              <w:rPr>
+                <w:sz w:val="28"/>
+                <w:szCs w:val="28"/>
+                <w:lang w:val="en-US"/>
+              </w:rPr>
+              <w:t>od</w:t>
             </w:r>
           </w:p>
         </w:tc>
@@ -205,8 +213,16 @@
               <w:rPr>
                 <w:lang w:val="en-US"/>
               </w:rPr>
-              <w:t>/kyselyt</w:t>
-            </w:r>
+              <w:t>/</w:t>
+            </w:r>
+            <w:proofErr w:type="spellStart"/>
+            <w:r>
+              <w:rPr>
+                <w:lang w:val="en-US"/>
+              </w:rPr>
+              <w:t>kyselyt</w:t>
+            </w:r>
+            <w:proofErr w:type="spellEnd"/>
           </w:p>
         </w:tc>
         <w:tc>
@@ -338,11 +354,19 @@
               </w:rPr>
               <w:t>/</w:t>
             </w:r>
-            <w:r>
-              <w:rPr>
-                <w:lang w:val="en-US"/>
-              </w:rPr>
-              <w:t>kyselyt/deployed</w:t>
+            <w:proofErr w:type="spellStart"/>
+            <w:r>
+              <w:rPr>
+                <w:lang w:val="en-US"/>
+              </w:rPr>
+              <w:t>kyselyt</w:t>
+            </w:r>
+            <w:proofErr w:type="spellEnd"/>
+            <w:r>
+              <w:rPr>
+                <w:lang w:val="en-US"/>
+              </w:rPr>
+              <w:t>/deployed</w:t>
             </w:r>
           </w:p>
         </w:tc>
@@ -470,11 +494,19 @@
               </w:rPr>
               <w:t>/</w:t>
             </w:r>
-            <w:r>
-              <w:rPr>
-                <w:lang w:val="en-US"/>
-              </w:rPr>
-              <w:t>kyselyt/</w:t>
+            <w:proofErr w:type="spellStart"/>
+            <w:r>
+              <w:rPr>
+                <w:lang w:val="en-US"/>
+              </w:rPr>
+              <w:t>kyselyt</w:t>
+            </w:r>
+            <w:proofErr w:type="spellEnd"/>
+            <w:r>
+              <w:rPr>
+                <w:lang w:val="en-US"/>
+              </w:rPr>
+              <w:t>/</w:t>
             </w:r>
             <w:r>
               <w:rPr>
@@ -604,14 +636,60 @@
             <w:pPr>
               <w:cnfStyle w:val="000000000000" w:firstRow="0" w:lastRow="0" w:firstColumn="0" w:lastColumn="0" w:oddVBand="0" w:evenVBand="0" w:oddHBand="0" w:evenHBand="0" w:firstRowFirstColumn="0" w:firstRowLastColumn="0" w:lastRowFirstColumn="0" w:lastRowLastColumn="0"/>
               <w:rPr>
-                <w:lang w:val="en-US"/>
-              </w:rPr>
-            </w:pPr>
-            <w:r>
-              <w:rPr>
-                <w:lang w:val="en-US"/>
-              </w:rPr>
-              <w:t>/kyselyt/{id}</w:t>
+                <w:strike/>
+                <w:lang w:val="en-US"/>
+              </w:rPr>
+            </w:pPr>
+            <w:r>
+              <w:rPr>
+                <w:strike/>
+                <w:lang w:val="en-US"/>
+              </w:rPr>
+              <w:t>/</w:t>
+            </w:r>
+            <w:proofErr w:type="spellStart"/>
+            <w:r>
+              <w:rPr>
+                <w:strike/>
+                <w:lang w:val="en-US"/>
+              </w:rPr>
+              <w:t>kyselyt</w:t>
+            </w:r>
+            <w:proofErr w:type="spellEnd"/>
+            <w:r>
+              <w:rPr>
+                <w:strike/>
+                <w:lang w:val="en-US"/>
+              </w:rPr>
+              <w:t>/</w:t>
+            </w:r>
+            <w:r>
+              <w:rPr>
+                <w:strike/>
+                <w:lang w:val="en-US"/>
+              </w:rPr>
+              <w:t>old/</w:t>
+            </w:r>
+            <w:r>
+              <w:rPr>
+                <w:strike/>
+                <w:lang w:val="en-US"/>
+              </w:rPr>
+              <w:t>{id}</w:t>
+            </w:r>
+          </w:p>
+          <w:p>
+            <w:pPr>
+              <w:cnfStyle w:val="000000000000" w:firstRow="0" w:lastRow="0" w:firstColumn="0" w:lastColumn="0" w:oddVBand="0" w:evenVBand="0" w:oddHBand="0" w:evenHBand="0" w:firstRowFirstColumn="0" w:firstRowLastColumn="0" w:lastRowFirstColumn="0" w:lastRowLastColumn="0"/>
+              <w:rPr>
+                <w:lang w:val="en-US"/>
+              </w:rPr>
+            </w:pPr>
+            <w:r>
+              <w:rPr>
+                <w:lang w:val="en-US"/>
+              </w:rPr>
+              <w:t>DEPRECATED</w:t>
             </w:r>
           </w:p>
         </w:tc>
@@ -693,7 +771,21 @@
               <w:rPr>
                 <w:lang w:val="en-US"/>
               </w:rPr>
-              <w:t>Show data from specific questionnaire</w:t>
+              <w:t xml:space="preserve">Show all questions + </w:t>
+            </w:r>
+            <w:proofErr w:type="spellStart"/>
+            <w:r>
+              <w:rPr>
+                <w:lang w:val="en-US"/>
+              </w:rPr>
+              <w:t>questionaire</w:t>
+            </w:r>
+            <w:proofErr w:type="spellEnd"/>
+            <w:r>
+              <w:rPr>
+                <w:lang w:val="en-US"/>
+              </w:rPr>
+              <w:t xml:space="preserve"> related data from specific questionnaire</w:t>
             </w:r>
           </w:p>
         </w:tc>
@@ -718,6 +810,167 @@
               <w:rPr>
                 <w:lang w:val="en-US"/>
               </w:rPr>
+              <w:t>GET</w:t>
+            </w:r>
+          </w:p>
+        </w:tc>
+        <w:tc>
+          <w:tcPr>
+            <w:tcW w:w="3563" w:type="dxa"/>
+          </w:tcPr>
+          <w:p>
+            <w:pPr>
+              <w:cnfStyle w:val="000000100000" w:firstRow="0" w:lastRow="0" w:firstColumn="0" w:lastColumn="0" w:oddVBand="0" w:evenVBand="0" w:oddHBand="1" w:evenHBand="0" w:firstRowFirstColumn="0" w:firstRowLastColumn="0" w:lastRowFirstColumn="0" w:lastRowLastColumn="0"/>
+              <w:rPr>
+                <w:lang w:val="en-US"/>
+              </w:rPr>
+            </w:pPr>
+            <w:r>
+              <w:rPr>
+                <w:lang w:val="en-US"/>
+              </w:rPr>
+              <w:t>/</w:t>
+            </w:r>
+            <w:proofErr w:type="spellStart"/>
+            <w:r>
+              <w:rPr>
+                <w:lang w:val="en-US"/>
+              </w:rPr>
+              <w:t>kyselyt</w:t>
+            </w:r>
+            <w:proofErr w:type="spellEnd"/>
+            <w:r>
+              <w:rPr>
+                <w:lang w:val="en-US"/>
+              </w:rPr>
+              <w:t>/{</w:t>
+            </w:r>
+            <w:proofErr w:type="spellStart"/>
+            <w:r>
+              <w:rPr>
+                <w:lang w:val="en-US"/>
+              </w:rPr>
+              <w:t>surveyID</w:t>
+            </w:r>
+            <w:proofErr w:type="spellEnd"/>
+            <w:r>
+              <w:rPr>
+                <w:lang w:val="en-US"/>
+              </w:rPr>
+              <w:t>}</w:t>
+            </w:r>
+          </w:p>
+        </w:tc>
+        <w:tc>
+          <w:tcPr>
+            <w:tcW w:w="5461" w:type="dxa"/>
+          </w:tcPr>
+          <w:p>
+            <w:pPr>
+              <w:cnfStyle w:val="000000100000" w:firstRow="0" w:lastRow="0" w:firstColumn="0" w:lastColumn="0" w:oddVBand="0" w:evenVBand="0" w:oddHBand="1" w:evenHBand="0" w:firstRowFirstColumn="0" w:firstRowLastColumn="0" w:lastRowFirstColumn="0" w:lastRowLastColumn="0"/>
+              <w:rPr>
+                <w:lang w:val="en-US"/>
+              </w:rPr>
+            </w:pPr>
+            <w:r>
+              <w:rPr>
+                <w:lang w:val="en-US"/>
+              </w:rPr>
+              <w:t>Survey ID</w:t>
+            </w:r>
+          </w:p>
+        </w:tc>
+        <w:tc>
+          <w:tcPr>
+            <w:tcW w:w="1405" w:type="dxa"/>
+          </w:tcPr>
+          <w:p>
+            <w:pPr>
+              <w:cnfStyle w:val="000000100000" w:firstRow="0" w:lastRow="0" w:firstColumn="0" w:lastColumn="0" w:oddVBand="0" w:evenVBand="0" w:oddHBand="1" w:evenHBand="0" w:firstRowFirstColumn="0" w:firstRowLastColumn="0" w:lastRowFirstColumn="0" w:lastRowLastColumn="0"/>
+              <w:rPr>
+                <w:lang w:val="en-US"/>
+              </w:rPr>
+            </w:pPr>
+            <w:r>
+              <w:rPr>
+                <w:lang w:val="en-US"/>
+              </w:rPr>
+              <w:t>HTTP 200 OK</w:t>
+            </w:r>
+          </w:p>
+        </w:tc>
+        <w:tc>
+          <w:tcPr>
+            <w:tcW w:w="1677" w:type="dxa"/>
+          </w:tcPr>
+          <w:p>
+            <w:pPr>
+              <w:cnfStyle w:val="000000100000" w:firstRow="0" w:lastRow="0" w:firstColumn="0" w:lastColumn="0" w:oddVBand="0" w:evenVBand="0" w:oddHBand="1" w:evenHBand="0" w:firstRowFirstColumn="0" w:firstRowLastColumn="0" w:lastRowFirstColumn="0" w:lastRowLastColumn="0"/>
+              <w:rPr>
+                <w:lang w:val="en-US"/>
+              </w:rPr>
+            </w:pPr>
+            <w:r>
+              <w:rPr>
+                <w:lang w:val="en-US"/>
+              </w:rPr>
+              <w:t>HTTP 404, NOT FOUND</w:t>
+            </w:r>
+          </w:p>
+        </w:tc>
+        <w:tc>
+          <w:tcPr>
+            <w:tcW w:w="1602" w:type="dxa"/>
+          </w:tcPr>
+          <w:p>
+            <w:pPr>
+              <w:cnfStyle w:val="000000100000" w:firstRow="0" w:lastRow="0" w:firstColumn="0" w:lastColumn="0" w:oddVBand="0" w:evenVBand="0" w:oddHBand="1" w:evenHBand="0" w:firstRowFirstColumn="0" w:firstRowLastColumn="0" w:lastRowFirstColumn="0" w:lastRowLastColumn="0"/>
+              <w:rPr>
+                <w:lang w:val="en-US"/>
+              </w:rPr>
+            </w:pPr>
+            <w:r>
+              <w:rPr>
+                <w:lang w:val="en-US"/>
+              </w:rPr>
+              <w:t xml:space="preserve">Show all questions + </w:t>
+            </w:r>
+            <w:proofErr w:type="spellStart"/>
+            <w:r>
+              <w:rPr>
+                <w:lang w:val="en-US"/>
+              </w:rPr>
+              <w:t>questionaire</w:t>
+            </w:r>
+            <w:proofErr w:type="spellEnd"/>
+            <w:r>
+              <w:rPr>
+                <w:lang w:val="en-US"/>
+              </w:rPr>
+              <w:t xml:space="preserve"> related data from specific questionnaire</w:t>
+            </w:r>
+          </w:p>
+        </w:tc>
+      </w:tr>
+      <w:tr>
+        <w:trPr>
+          <w:trHeight w:val="403"/>
+        </w:trPr>
+        <w:tc>
+          <w:tcPr>
+            <w:cnfStyle w:val="001000000000" w:firstRow="0" w:lastRow="0" w:firstColumn="1" w:lastColumn="0" w:oddVBand="0" w:evenVBand="0" w:oddHBand="0" w:evenHBand="0" w:firstRowFirstColumn="0" w:firstRowLastColumn="0" w:lastRowFirstColumn="0" w:lastRowLastColumn="0"/>
+            <w:tcW w:w="1379" w:type="dxa"/>
+          </w:tcPr>
+          <w:p>
+            <w:pPr>
+              <w:rPr>
+                <w:lang w:val="en-US"/>
+              </w:rPr>
+            </w:pPr>
+            <w:r>
+              <w:rPr>
+                <w:lang w:val="en-US"/>
+              </w:rPr>
               <w:t>POST</w:t>
             </w:r>
           </w:p>
@@ -728,6 +981,179 @@
           </w:tcPr>
           <w:p>
             <w:pPr>
+              <w:cnfStyle w:val="000000000000" w:firstRow="0" w:lastRow="0" w:firstColumn="0" w:lastColumn="0" w:oddVBand="0" w:evenVBand="0" w:oddHBand="0" w:evenHBand="0" w:firstRowFirstColumn="0" w:firstRowLastColumn="0" w:lastRowFirstColumn="0" w:lastRowLastColumn="0"/>
+              <w:rPr>
+                <w:lang w:val="en-US"/>
+              </w:rPr>
+            </w:pPr>
+            <w:r>
+              <w:rPr>
+                <w:lang w:val="en-US"/>
+              </w:rPr>
+              <w:t>/</w:t>
+            </w:r>
+            <w:proofErr w:type="spellStart"/>
+            <w:r>
+              <w:rPr>
+                <w:lang w:val="en-US"/>
+              </w:rPr>
+              <w:t>kyselyt</w:t>
+            </w:r>
+            <w:proofErr w:type="spellEnd"/>
+            <w:r>
+              <w:rPr>
+                <w:lang w:val="en-US"/>
+              </w:rPr>
+              <w:t>/</w:t>
+            </w:r>
+            <w:proofErr w:type="spellStart"/>
+            <w:r>
+              <w:rPr>
+                <w:lang w:val="en-US"/>
+              </w:rPr>
+              <w:t>kysely</w:t>
+            </w:r>
+            <w:proofErr w:type="spellEnd"/>
+            <w:r>
+              <w:rPr>
+                <w:lang w:val="en-US"/>
+              </w:rPr>
+              <w:t>/</w:t>
+            </w:r>
+            <w:proofErr w:type="spellStart"/>
+            <w:r>
+              <w:rPr>
+                <w:lang w:val="en-US"/>
+              </w:rPr>
+              <w:t>convertID</w:t>
+            </w:r>
+            <w:proofErr w:type="spellEnd"/>
+          </w:p>
+        </w:tc>
+        <w:tc>
+          <w:tcPr>
+            <w:tcW w:w="5461" w:type="dxa"/>
+          </w:tcPr>
+          <w:p>
+            <w:pPr>
+              <w:cnfStyle w:val="000000000000" w:firstRow="0" w:lastRow="0" w:firstColumn="0" w:lastColumn="0" w:oddVBand="0" w:evenVBand="0" w:oddHBand="0" w:evenHBand="0" w:firstRowFirstColumn="0" w:firstRowLastColumn="0" w:lastRowFirstColumn="0" w:lastRowLastColumn="0"/>
+              <w:rPr>
+                <w:lang w:val="en-US"/>
+              </w:rPr>
+            </w:pPr>
+            <w:r>
+              <w:rPr>
+                <w:lang w:val="en-US"/>
+              </w:rPr>
+              <w:t>Survey ID</w:t>
+            </w:r>
+          </w:p>
+        </w:tc>
+        <w:tc>
+          <w:tcPr>
+            <w:tcW w:w="1405" w:type="dxa"/>
+          </w:tcPr>
+          <w:p>
+            <w:pPr>
+              <w:cnfStyle w:val="000000000000" w:firstRow="0" w:lastRow="0" w:firstColumn="0" w:lastColumn="0" w:oddVBand="0" w:evenVBand="0" w:oddHBand="0" w:evenHBand="0" w:firstRowFirstColumn="0" w:firstRowLastColumn="0" w:lastRowFirstColumn="0" w:lastRowLastColumn="0"/>
+              <w:rPr>
+                <w:lang w:val="en-US"/>
+              </w:rPr>
+            </w:pPr>
+            <w:r>
+              <w:rPr>
+                <w:lang w:val="en-US"/>
+              </w:rPr>
+              <w:t>HTTP 200 OK</w:t>
+            </w:r>
+          </w:p>
+        </w:tc>
+        <w:tc>
+          <w:tcPr>
+            <w:tcW w:w="1677" w:type="dxa"/>
+          </w:tcPr>
+          <w:p>
+            <w:pPr>
+              <w:cnfStyle w:val="000000000000" w:firstRow="0" w:lastRow="0" w:firstColumn="0" w:lastColumn="0" w:oddVBand="0" w:evenVBand="0" w:oddHBand="0" w:evenHBand="0" w:firstRowFirstColumn="0" w:firstRowLastColumn="0" w:lastRowFirstColumn="0" w:lastRowLastColumn="0"/>
+              <w:rPr>
+                <w:lang w:val="en-US"/>
+              </w:rPr>
+            </w:pPr>
+            <w:r>
+              <w:rPr>
+                <w:lang w:val="en-US"/>
+              </w:rPr>
+              <w:t>HTTP 405, METHOD NOT SUPPORTED</w:t>
+            </w:r>
+            <w:r>
+              <w:rPr>
+                <w:lang w:val="en-US"/>
+              </w:rPr>
+              <w:br/>
+              <w:t>HTTP 412, PRECONDITION FAILED</w:t>
+            </w:r>
+          </w:p>
+        </w:tc>
+        <w:tc>
+          <w:tcPr>
+            <w:tcW w:w="1602" w:type="dxa"/>
+          </w:tcPr>
+          <w:p>
+            <w:pPr>
+              <w:cnfStyle w:val="000000000000" w:firstRow="0" w:lastRow="0" w:firstColumn="0" w:lastColumn="0" w:oddVBand="0" w:evenVBand="0" w:oddHBand="0" w:evenHBand="0" w:firstRowFirstColumn="0" w:firstRowLastColumn="0" w:lastRowFirstColumn="0" w:lastRowLastColumn="0"/>
+              <w:rPr>
+                <w:lang w:val="en-US"/>
+              </w:rPr>
+            </w:pPr>
+            <w:proofErr w:type="spellStart"/>
+            <w:r>
+              <w:t>Convert</w:t>
+            </w:r>
+            <w:proofErr w:type="spellEnd"/>
+            <w:r>
+              <w:t xml:space="preserve"> </w:t>
+            </w:r>
+            <w:proofErr w:type="spellStart"/>
+            <w:r>
+              <w:t>surveyID</w:t>
+            </w:r>
+            <w:proofErr w:type="spellEnd"/>
+            <w:r>
+              <w:t xml:space="preserve"> to ID</w:t>
+            </w:r>
+          </w:p>
+        </w:tc>
+      </w:tr>
+      <w:tr>
+        <w:trPr>
+          <w:cnfStyle w:val="000000100000" w:firstRow="0" w:lastRow="0" w:firstColumn="0" w:lastColumn="0" w:oddVBand="0" w:evenVBand="0" w:oddHBand="1" w:evenHBand="0" w:firstRowFirstColumn="0" w:firstRowLastColumn="0" w:lastRowFirstColumn="0" w:lastRowLastColumn="0"/>
+          <w:trHeight w:val="403"/>
+        </w:trPr>
+        <w:tc>
+          <w:tcPr>
+            <w:cnfStyle w:val="001000000000" w:firstRow="0" w:lastRow="0" w:firstColumn="1" w:lastColumn="0" w:oddVBand="0" w:evenVBand="0" w:oddHBand="0" w:evenHBand="0" w:firstRowFirstColumn="0" w:firstRowLastColumn="0" w:lastRowFirstColumn="0" w:lastRowLastColumn="0"/>
+            <w:tcW w:w="1379" w:type="dxa"/>
+          </w:tcPr>
+          <w:p>
+            <w:pPr>
+              <w:rPr>
+                <w:lang w:val="en-US"/>
+              </w:rPr>
+            </w:pPr>
+            <w:r>
+              <w:rPr>
+                <w:lang w:val="en-US"/>
+              </w:rPr>
+              <w:t>POST</w:t>
+            </w:r>
+          </w:p>
+        </w:tc>
+        <w:tc>
+          <w:tcPr>
+            <w:tcW w:w="3563" w:type="dxa"/>
+          </w:tcPr>
+          <w:p>
+            <w:pPr>
               <w:cnfStyle w:val="000000100000" w:firstRow="0" w:lastRow="0" w:firstColumn="0" w:lastColumn="0" w:oddVBand="0" w:evenVBand="0" w:oddHBand="1" w:evenHBand="0" w:firstRowFirstColumn="0" w:firstRowLastColumn="0" w:lastRowFirstColumn="0" w:lastRowLastColumn="0"/>
               <w:rPr>
                 <w:lang w:val="en-US"/>
@@ -737,7 +1163,21 @@
               <w:rPr>
                 <w:lang w:val="en-US"/>
               </w:rPr>
-              <w:t>/kyselyt/{id}/deploy</w:t>
+              <w:t>/</w:t>
+            </w:r>
+            <w:proofErr w:type="spellStart"/>
+            <w:r>
+              <w:rPr>
+                <w:lang w:val="en-US"/>
+              </w:rPr>
+              <w:t>kyselyt</w:t>
+            </w:r>
+            <w:proofErr w:type="spellEnd"/>
+            <w:r>
+              <w:rPr>
+                <w:lang w:val="en-US"/>
+              </w:rPr>
+              <w:t>/{id}/deploy</w:t>
             </w:r>
           </w:p>
         </w:tc>
@@ -837,6 +1277,7 @@
               <w:rPr>
                 <w:lang w:val="en-US"/>
               </w:rPr>
+              <w:lastRenderedPageBreak/>
               <w:t>DELETE</w:t>
             </w:r>
           </w:p>
@@ -856,8 +1297,30 @@
               <w:rPr>
                 <w:lang w:val="en-US"/>
               </w:rPr>
-              <w:t>/kyselyt/{id}/undeploy</w:t>
-            </w:r>
+              <w:t>/</w:t>
+            </w:r>
+            <w:proofErr w:type="spellStart"/>
+            <w:r>
+              <w:rPr>
+                <w:lang w:val="en-US"/>
+              </w:rPr>
+              <w:t>kyselyt</w:t>
+            </w:r>
+            <w:proofErr w:type="spellEnd"/>
+            <w:r>
+              <w:rPr>
+                <w:lang w:val="en-US"/>
+              </w:rPr>
+              <w:t>/{id}/</w:t>
+            </w:r>
+            <w:proofErr w:type="spellStart"/>
+            <w:r>
+              <w:rPr>
+                <w:lang w:val="en-US"/>
+              </w:rPr>
+              <w:t>undeploy</w:t>
+            </w:r>
+            <w:proofErr w:type="spellEnd"/>
           </w:p>
         </w:tc>
         <w:tc>
@@ -928,11 +1391,19 @@
                 <w:lang w:val="en-US"/>
               </w:rPr>
             </w:pPr>
-            <w:r>
-              <w:rPr>
-                <w:lang w:val="en-US"/>
-              </w:rPr>
-              <w:t>Undeploy questionnaire</w:t>
+            <w:proofErr w:type="spellStart"/>
+            <w:r>
+              <w:rPr>
+                <w:lang w:val="en-US"/>
+              </w:rPr>
+              <w:t>Undeploy</w:t>
+            </w:r>
+            <w:proofErr w:type="spellEnd"/>
+            <w:r>
+              <w:rPr>
+                <w:lang w:val="en-US"/>
+              </w:rPr>
+              <w:t xml:space="preserve"> questionnaire</w:t>
             </w:r>
           </w:p>
         </w:tc>
@@ -976,8 +1447,44 @@
               <w:rPr>
                 <w:lang w:val="en-US"/>
               </w:rPr>
-              <w:t>/kyselyt/kysymys/{id}/pakollinen</w:t>
-            </w:r>
+              <w:t>/</w:t>
+            </w:r>
+            <w:proofErr w:type="spellStart"/>
+            <w:r>
+              <w:rPr>
+                <w:lang w:val="en-US"/>
+              </w:rPr>
+              <w:t>kyselyt</w:t>
+            </w:r>
+            <w:proofErr w:type="spellEnd"/>
+            <w:r>
+              <w:rPr>
+                <w:lang w:val="en-US"/>
+              </w:rPr>
+              <w:t>/</w:t>
+            </w:r>
+            <w:proofErr w:type="spellStart"/>
+            <w:r>
+              <w:rPr>
+                <w:lang w:val="en-US"/>
+              </w:rPr>
+              <w:t>kysymys</w:t>
+            </w:r>
+            <w:proofErr w:type="spellEnd"/>
+            <w:r>
+              <w:rPr>
+                <w:lang w:val="en-US"/>
+              </w:rPr>
+              <w:t>/{id}/</w:t>
+            </w:r>
+            <w:proofErr w:type="spellStart"/>
+            <w:r>
+              <w:rPr>
+                <w:lang w:val="en-US"/>
+              </w:rPr>
+              <w:t>pakollinen</w:t>
+            </w:r>
+            <w:proofErr w:type="spellEnd"/>
           </w:p>
         </w:tc>
         <w:tc>
@@ -1095,8 +1602,44 @@
               <w:rPr>
                 <w:lang w:val="en-US"/>
               </w:rPr>
-              <w:t>/kyselyt/kysymys/{id}/vapaaehtoinen</w:t>
-            </w:r>
+              <w:t>/</w:t>
+            </w:r>
+            <w:proofErr w:type="spellStart"/>
+            <w:r>
+              <w:rPr>
+                <w:lang w:val="en-US"/>
+              </w:rPr>
+              <w:t>kyselyt</w:t>
+            </w:r>
+            <w:proofErr w:type="spellEnd"/>
+            <w:r>
+              <w:rPr>
+                <w:lang w:val="en-US"/>
+              </w:rPr>
+              <w:t>/</w:t>
+            </w:r>
+            <w:proofErr w:type="spellStart"/>
+            <w:r>
+              <w:rPr>
+                <w:lang w:val="en-US"/>
+              </w:rPr>
+              <w:t>kysymys</w:t>
+            </w:r>
+            <w:proofErr w:type="spellEnd"/>
+            <w:r>
+              <w:rPr>
+                <w:lang w:val="en-US"/>
+              </w:rPr>
+              <w:t>/{id}/</w:t>
+            </w:r>
+            <w:proofErr w:type="spellStart"/>
+            <w:r>
+              <w:rPr>
+                <w:lang w:val="en-US"/>
+              </w:rPr>
+              <w:t>vapaaehtoinen</w:t>
+            </w:r>
+            <w:proofErr w:type="spellEnd"/>
           </w:p>
         </w:tc>
         <w:tc>
@@ -1227,8 +1770,13 @@
                 <w:lang w:val="en-US"/>
               </w:rPr>
             </w:pPr>
-            <w:r>
-              <w:t>Question ID</w:t>
+            <w:proofErr w:type="spellStart"/>
+            <w:r>
+              <w:t>Question</w:t>
+            </w:r>
+            <w:proofErr w:type="spellEnd"/>
+            <w:r>
+              <w:t xml:space="preserve"> ID</w:t>
             </w:r>
           </w:p>
         </w:tc>
@@ -1343,8 +1891,13 @@
                 <w:lang w:val="en-US"/>
               </w:rPr>
             </w:pPr>
-            <w:r>
-              <w:t>Questionnaire ID</w:t>
+            <w:proofErr w:type="spellStart"/>
+            <w:r>
+              <w:t>Questionnaire</w:t>
+            </w:r>
+            <w:proofErr w:type="spellEnd"/>
+            <w:r>
+              <w:t xml:space="preserve"> ID</w:t>
             </w:r>
           </w:p>
         </w:tc>
@@ -1409,8 +1962,6 @@
               </w:rPr>
               <w:t>nnaire</w:t>
             </w:r>
-            <w:bookmarkStart w:id="0" w:name="_GoBack"/>
-            <w:bookmarkEnd w:id="0"/>
           </w:p>
         </w:tc>
       </w:tr>
@@ -1441,6 +1992,7 @@
           <w:lang w:val="en-US"/>
         </w:rPr>
       </w:pPr>
+      <w:proofErr w:type="spellStart"/>
       <w:r>
         <w:rPr>
           <w:lang w:val="en-US"/>
@@ -1448,6 +2000,7 @@
         <w:lastRenderedPageBreak/>
         <w:t>Vastaukset</w:t>
       </w:r>
+      <w:proofErr w:type="spellEnd"/>
     </w:p>
     <w:tbl>
       <w:tblPr>
@@ -1487,8 +2040,18 @@
                 <w:szCs w:val="28"/>
                 <w:lang w:val="en-US"/>
               </w:rPr>
-              <w:t>Http Methdod</w:t>
-            </w:r>
+              <w:t xml:space="preserve">Http </w:t>
+            </w:r>
+            <w:proofErr w:type="spellStart"/>
+            <w:r>
+              <w:rPr>
+                <w:sz w:val="28"/>
+                <w:szCs w:val="28"/>
+                <w:lang w:val="en-US"/>
+              </w:rPr>
+              <w:t>Methdod</w:t>
+            </w:r>
+            <w:proofErr w:type="spellEnd"/>
           </w:p>
         </w:tc>
         <w:tc>
@@ -1650,7 +2213,35 @@
               <w:rPr>
                 <w:lang w:val="en-US"/>
               </w:rPr>
-              <w:t>/kyselyt/vastaukset/{id}</w:t>
+              <w:t>/</w:t>
+            </w:r>
+            <w:proofErr w:type="spellStart"/>
+            <w:r>
+              <w:rPr>
+                <w:lang w:val="en-US"/>
+              </w:rPr>
+              <w:t>kyselyt</w:t>
+            </w:r>
+            <w:proofErr w:type="spellEnd"/>
+            <w:r>
+              <w:rPr>
+                <w:lang w:val="en-US"/>
+              </w:rPr>
+              <w:t>/</w:t>
+            </w:r>
+            <w:proofErr w:type="spellStart"/>
+            <w:r>
+              <w:rPr>
+                <w:lang w:val="en-US"/>
+              </w:rPr>
+              <w:t>vastaukset</w:t>
+            </w:r>
+            <w:proofErr w:type="spellEnd"/>
+            <w:r>
+              <w:rPr>
+                <w:lang w:val="en-US"/>
+              </w:rPr>
+              <w:t>/{id}</w:t>
             </w:r>
           </w:p>
         </w:tc>
@@ -1766,7 +2357,35 @@
               <w:rPr>
                 <w:lang w:val="en-US"/>
               </w:rPr>
-              <w:t>/kyselyt/vastaukset/</w:t>
+              <w:t>/</w:t>
+            </w:r>
+            <w:proofErr w:type="spellStart"/>
+            <w:r>
+              <w:rPr>
+                <w:lang w:val="en-US"/>
+              </w:rPr>
+              <w:t>kyselyt</w:t>
+            </w:r>
+            <w:proofErr w:type="spellEnd"/>
+            <w:r>
+              <w:rPr>
+                <w:lang w:val="en-US"/>
+              </w:rPr>
+              <w:t>/</w:t>
+            </w:r>
+            <w:proofErr w:type="spellStart"/>
+            <w:r>
+              <w:rPr>
+                <w:lang w:val="en-US"/>
+              </w:rPr>
+              <w:t>vastaukset</w:t>
+            </w:r>
+            <w:proofErr w:type="spellEnd"/>
+            <w:r>
+              <w:rPr>
+                <w:lang w:val="en-US"/>
+              </w:rPr>
+              <w:t>/</w:t>
             </w:r>
           </w:p>
         </w:tc>
@@ -1885,19 +2504,55 @@
               <w:rPr>
                 <w:lang w:val="en-US"/>
               </w:rPr>
-              <w:t>/kyselyt/</w:t>
-            </w:r>
-            <w:r>
-              <w:rPr>
-                <w:lang w:val="en-US"/>
-              </w:rPr>
-              <w:t>kysymys/</w:t>
-            </w:r>
-            <w:r>
-              <w:rPr>
-                <w:lang w:val="en-US"/>
-              </w:rPr>
-              <w:t>{id}/lisaaVastaus/</w:t>
+              <w:t>/</w:t>
+            </w:r>
+            <w:proofErr w:type="spellStart"/>
+            <w:r>
+              <w:rPr>
+                <w:lang w:val="en-US"/>
+              </w:rPr>
+              <w:t>kyselyt</w:t>
+            </w:r>
+            <w:proofErr w:type="spellEnd"/>
+            <w:r>
+              <w:rPr>
+                <w:lang w:val="en-US"/>
+              </w:rPr>
+              <w:t>/</w:t>
+            </w:r>
+            <w:proofErr w:type="spellStart"/>
+            <w:r>
+              <w:rPr>
+                <w:lang w:val="en-US"/>
+              </w:rPr>
+              <w:t>kysymys</w:t>
+            </w:r>
+            <w:proofErr w:type="spellEnd"/>
+            <w:r>
+              <w:rPr>
+                <w:lang w:val="en-US"/>
+              </w:rPr>
+              <w:t>/</w:t>
+            </w:r>
+            <w:r>
+              <w:rPr>
+                <w:lang w:val="en-US"/>
+              </w:rPr>
+              <w:t>{id}/</w:t>
+            </w:r>
+            <w:proofErr w:type="spellStart"/>
+            <w:r>
+              <w:rPr>
+                <w:lang w:val="en-US"/>
+              </w:rPr>
+              <w:t>lisaaVastaus</w:t>
+            </w:r>
+            <w:proofErr w:type="spellEnd"/>
+            <w:r>
+              <w:rPr>
+                <w:lang w:val="en-US"/>
+              </w:rPr>
+              <w:t>/</w:t>
             </w:r>
           </w:p>
         </w:tc>
@@ -1936,7 +2591,7 @@
                 <v:shape id="_x0000_i1025" type="#_x0000_t75" style="width:283.5pt;height:93.75pt" o:ole="">
                   <v:imagedata r:id="rId7" o:title=""/>
                 </v:shape>
-                <o:OLEObject Type="Embed" ProgID="PBrush" ShapeID="_x0000_i1025" DrawAspect="Content" ObjectID="_1542196135" r:id="rId8"/>
+                <o:OLEObject Type="Embed" ProgID="PBrush" ShapeID="_x0000_i1025" DrawAspect="Content" ObjectID="_1543222246" r:id="rId8"/>
               </w:object>
             </w:r>
           </w:p>
@@ -2053,12 +2708,12 @@
         <w:tblLook w:val="04A0" w:firstRow="1" w:lastRow="0" w:firstColumn="1" w:lastColumn="0" w:noHBand="0" w:noVBand="1"/>
       </w:tblPr>
       <w:tblGrid>
-        <w:gridCol w:w="1511"/>
-        <w:gridCol w:w="1499"/>
-        <w:gridCol w:w="5928"/>
-        <w:gridCol w:w="1535"/>
-        <w:gridCol w:w="1813"/>
-        <w:gridCol w:w="1708"/>
+        <w:gridCol w:w="1379"/>
+        <w:gridCol w:w="1525"/>
+        <w:gridCol w:w="6209"/>
+        <w:gridCol w:w="1405"/>
+        <w:gridCol w:w="1728"/>
+        <w:gridCol w:w="1748"/>
       </w:tblGrid>
       <w:tr>
         <w:trPr>
@@ -2084,8 +2739,18 @@
                 <w:szCs w:val="28"/>
                 <w:lang w:val="en-US"/>
               </w:rPr>
-              <w:t>Http Methdod</w:t>
-            </w:r>
+              <w:t xml:space="preserve">Http </w:t>
+            </w:r>
+            <w:proofErr w:type="spellStart"/>
+            <w:r>
+              <w:rPr>
+                <w:sz w:val="28"/>
+                <w:szCs w:val="28"/>
+                <w:lang w:val="en-US"/>
+              </w:rPr>
+              <w:t>Methdod</w:t>
+            </w:r>
+            <w:proofErr w:type="spellEnd"/>
           </w:p>
         </w:tc>
         <w:tc>
@@ -2264,10 +2929,10 @@
             </w:pPr>
             <w:r>
               <w:object w:dxaOrig="10020" w:dyaOrig="2340" w14:anchorId="5F4C912E">
-                <v:shape id="_x0000_i1026" type="#_x0000_t75" style="width:285.75pt;height:66.75pt" o:ole="">
+                <v:shape id="_x0000_i1036" type="#_x0000_t75" style="width:285.75pt;height:66.75pt" o:ole="">
                   <v:imagedata r:id="rId9" o:title=""/>
                 </v:shape>
-                <o:OLEObject Type="Embed" ProgID="PBrush" ShapeID="_x0000_i1026" DrawAspect="Content" ObjectID="_1542196136" r:id="rId10"/>
+                <o:OLEObject Type="Embed" ProgID="PBrush" ShapeID="_x0000_i1036" DrawAspect="Content" ObjectID="_1543222247" r:id="rId10"/>
               </w:object>
             </w:r>
           </w:p>
@@ -2314,6 +2979,122 @@
           <w:tcPr>
             <w:tcW w:w="2333" w:type="dxa"/>
           </w:tcPr>
+          <w:tbl>
+            <w:tblPr>
+              <w:tblW w:w="0" w:type="auto"/>
+              <w:tblCellSpacing w:w="15" w:type="dxa"/>
+              <w:tblBorders>
+                <w:top w:val="outset" w:sz="6" w:space="0" w:color="auto"/>
+                <w:left w:val="outset" w:sz="6" w:space="0" w:color="auto"/>
+                <w:bottom w:val="outset" w:sz="6" w:space="0" w:color="auto"/>
+                <w:right w:val="outset" w:sz="6" w:space="0" w:color="auto"/>
+              </w:tblBorders>
+              <w:tblCellMar>
+                <w:top w:w="15" w:type="dxa"/>
+                <w:left w:w="15" w:type="dxa"/>
+                <w:bottom w:w="15" w:type="dxa"/>
+                <w:right w:w="15" w:type="dxa"/>
+              </w:tblCellMar>
+              <w:tblLook w:val="04A0" w:firstRow="1" w:lastRow="0" w:firstColumn="1" w:lastColumn="0" w:noHBand="0" w:noVBand="1"/>
+            </w:tblPr>
+            <w:tblGrid>
+              <w:gridCol w:w="111"/>
+              <w:gridCol w:w="1405"/>
+            </w:tblGrid>
+            <w:tr>
+              <w:trPr>
+                <w:tblCellSpacing w:w="15" w:type="dxa"/>
+              </w:trPr>
+              <w:tc>
+                <w:tcPr>
+                  <w:tcW w:w="0" w:type="auto"/>
+                  <w:tcBorders>
+                    <w:top w:val="outset" w:sz="6" w:space="0" w:color="auto"/>
+                    <w:left w:val="outset" w:sz="6" w:space="0" w:color="auto"/>
+                    <w:bottom w:val="outset" w:sz="6" w:space="0" w:color="auto"/>
+                    <w:right w:val="outset" w:sz="6" w:space="0" w:color="auto"/>
+                  </w:tcBorders>
+                  <w:vAlign w:val="center"/>
+                  <w:hideMark/>
+                </w:tcPr>
+                <w:p>
+                  <w:pPr>
+                    <w:spacing w:after="0" w:line="240" w:lineRule="auto"/>
+                    <w:rPr>
+                      <w:rFonts w:ascii="Times New Roman" w:eastAsia="Times New Roman" w:hAnsi="Times New Roman" w:cs="Times New Roman"/>
+                      <w:sz w:val="24"/>
+                      <w:szCs w:val="24"/>
+                      <w:lang w:eastAsia="fi-FI"/>
+                    </w:rPr>
+                  </w:pPr>
+                </w:p>
+              </w:tc>
+              <w:tc>
+                <w:tcPr>
+                  <w:tcW w:w="0" w:type="auto"/>
+                  <w:tcBorders>
+                    <w:top w:val="outset" w:sz="6" w:space="0" w:color="auto"/>
+                    <w:left w:val="outset" w:sz="6" w:space="0" w:color="auto"/>
+                    <w:bottom w:val="outset" w:sz="6" w:space="0" w:color="auto"/>
+                    <w:right w:val="outset" w:sz="6" w:space="0" w:color="auto"/>
+                  </w:tcBorders>
+                  <w:vAlign w:val="center"/>
+                  <w:hideMark/>
+                </w:tcPr>
+                <w:p>
+                  <w:pPr>
+                    <w:spacing w:after="0" w:line="240" w:lineRule="auto"/>
+                    <w:rPr>
+                      <w:rFonts w:ascii="Times New Roman" w:eastAsia="Times New Roman" w:hAnsi="Times New Roman" w:cs="Times New Roman"/>
+                      <w:sz w:val="24"/>
+                      <w:szCs w:val="24"/>
+                      <w:lang w:eastAsia="fi-FI"/>
+                    </w:rPr>
+                  </w:pPr>
+                  <w:r>
+                    <w:rPr>
+                      <w:rFonts w:ascii="Times New Roman" w:eastAsia="Times New Roman" w:hAnsi="Times New Roman" w:cs="Times New Roman"/>
+                      <w:sz w:val="24"/>
+                      <w:szCs w:val="24"/>
+                      <w:lang w:val="en-US" w:eastAsia="fi-FI"/>
+                    </w:rPr>
+                    <w:t xml:space="preserve">Returns user id + true/negative number + false on user login. </w:t>
+                  </w:r>
+                  <w:proofErr w:type="spellStart"/>
+                  <w:r>
+                    <w:rPr>
+                      <w:rFonts w:ascii="Times New Roman" w:eastAsia="Times New Roman" w:hAnsi="Times New Roman" w:cs="Times New Roman"/>
+                      <w:sz w:val="24"/>
+                      <w:szCs w:val="24"/>
+                      <w:lang w:eastAsia="fi-FI"/>
+                    </w:rPr>
+                    <w:t>Uses</w:t>
+                  </w:r>
+                  <w:proofErr w:type="spellEnd"/>
+                  <w:r>
+                    <w:rPr>
+                      <w:rFonts w:ascii="Times New Roman" w:eastAsia="Times New Roman" w:hAnsi="Times New Roman" w:cs="Times New Roman"/>
+                      <w:sz w:val="24"/>
+                      <w:szCs w:val="24"/>
+                      <w:lang w:eastAsia="fi-FI"/>
+                    </w:rPr>
+                    <w:t xml:space="preserve"> SHA512 </w:t>
+                  </w:r>
+                  <w:proofErr w:type="spellStart"/>
+                  <w:r>
+                    <w:rPr>
+                      <w:rFonts w:ascii="Times New Roman" w:eastAsia="Times New Roman" w:hAnsi="Times New Roman" w:cs="Times New Roman"/>
+                      <w:sz w:val="24"/>
+                      <w:szCs w:val="24"/>
+                      <w:lang w:eastAsia="fi-FI"/>
+                    </w:rPr>
+                    <w:t>encryption</w:t>
+                  </w:r>
+                  <w:proofErr w:type="spellEnd"/>
+                </w:p>
+              </w:tc>
+            </w:tr>
+          </w:tbl>
           <w:p>
             <w:pPr>
               <w:cnfStyle w:val="000000100000" w:firstRow="0" w:lastRow="0" w:firstColumn="0" w:lastColumn="0" w:oddVBand="0" w:evenVBand="0" w:oddHBand="1" w:evenHBand="0" w:firstRowFirstColumn="0" w:firstRowLastColumn="0" w:lastRowFirstColumn="0" w:lastRowLastColumn="0"/>
@@ -2321,11 +3102,1011 @@
                 <w:lang w:val="en-US"/>
               </w:rPr>
             </w:pPr>
-            <w:r>
-              <w:rPr>
-                <w:lang w:val="en-US"/>
-              </w:rPr>
-              <w:t>Returns true/false on user login. Uses SHA 512 encryption</w:t>
+          </w:p>
+        </w:tc>
+      </w:tr>
+      <w:tr>
+        <w:tc>
+          <w:tcPr>
+            <w:cnfStyle w:val="001000000000" w:firstRow="0" w:lastRow="0" w:firstColumn="1" w:lastColumn="0" w:oddVBand="0" w:evenVBand="0" w:oddHBand="0" w:evenHBand="0" w:firstRowFirstColumn="0" w:firstRowLastColumn="0" w:lastRowFirstColumn="0" w:lastRowLastColumn="0"/>
+            <w:tcW w:w="2332" w:type="dxa"/>
+          </w:tcPr>
+          <w:p>
+            <w:pPr>
+              <w:rPr>
+                <w:lang w:val="en-US"/>
+              </w:rPr>
+            </w:pPr>
+            <w:r>
+              <w:rPr>
+                <w:lang w:val="en-US"/>
+              </w:rPr>
+              <w:t>POST</w:t>
+            </w:r>
+          </w:p>
+        </w:tc>
+        <w:tc>
+          <w:tcPr>
+            <w:tcW w:w="2332" w:type="dxa"/>
+          </w:tcPr>
+          <w:p>
+            <w:pPr>
+              <w:cnfStyle w:val="000000000000" w:firstRow="0" w:lastRow="0" w:firstColumn="0" w:lastColumn="0" w:oddVBand="0" w:evenVBand="0" w:oddHBand="0" w:evenHBand="0" w:firstRowFirstColumn="0" w:firstRowLastColumn="0" w:lastRowFirstColumn="0" w:lastRowLastColumn="0"/>
+              <w:rPr>
+                <w:lang w:val="en-US"/>
+              </w:rPr>
+            </w:pPr>
+            <w:r>
+              <w:rPr>
+                <w:lang w:val="en-US"/>
+              </w:rPr>
+              <w:t>/user/register</w:t>
+            </w:r>
+          </w:p>
+        </w:tc>
+        <w:tc>
+          <w:tcPr>
+            <w:tcW w:w="2332" w:type="dxa"/>
+          </w:tcPr>
+          <w:tbl>
+            <w:tblPr>
+              <w:tblW w:w="0" w:type="auto"/>
+              <w:tblCellSpacing w:w="15" w:type="dxa"/>
+              <w:tblBorders>
+                <w:top w:val="outset" w:sz="6" w:space="0" w:color="auto"/>
+                <w:left w:val="outset" w:sz="6" w:space="0" w:color="auto"/>
+                <w:bottom w:val="outset" w:sz="6" w:space="0" w:color="auto"/>
+                <w:right w:val="outset" w:sz="6" w:space="0" w:color="auto"/>
+              </w:tblBorders>
+              <w:tblCellMar>
+                <w:top w:w="15" w:type="dxa"/>
+                <w:left w:w="15" w:type="dxa"/>
+                <w:bottom w:w="15" w:type="dxa"/>
+                <w:right w:w="15" w:type="dxa"/>
+              </w:tblCellMar>
+              <w:tblLook w:val="04A0" w:firstRow="1" w:lastRow="0" w:firstColumn="1" w:lastColumn="0" w:noHBand="0" w:noVBand="1"/>
+            </w:tblPr>
+            <w:tblGrid>
+              <w:gridCol w:w="111"/>
+              <w:gridCol w:w="5866"/>
+            </w:tblGrid>
+            <w:tr>
+              <w:trPr>
+                <w:tblCellSpacing w:w="15" w:type="dxa"/>
+              </w:trPr>
+              <w:tc>
+                <w:tcPr>
+                  <w:tcW w:w="0" w:type="auto"/>
+                  <w:tcBorders>
+                    <w:top w:val="outset" w:sz="6" w:space="0" w:color="auto"/>
+                    <w:left w:val="outset" w:sz="6" w:space="0" w:color="auto"/>
+                    <w:bottom w:val="outset" w:sz="6" w:space="0" w:color="auto"/>
+                    <w:right w:val="outset" w:sz="6" w:space="0" w:color="auto"/>
+                  </w:tcBorders>
+                  <w:vAlign w:val="center"/>
+                  <w:hideMark/>
+                </w:tcPr>
+                <w:p>
+                  <w:pPr>
+                    <w:spacing w:after="0" w:line="240" w:lineRule="auto"/>
+                    <w:rPr>
+                      <w:rFonts w:ascii="Times New Roman" w:eastAsia="Times New Roman" w:hAnsi="Times New Roman" w:cs="Times New Roman"/>
+                      <w:sz w:val="24"/>
+                      <w:szCs w:val="24"/>
+                      <w:lang w:eastAsia="fi-FI"/>
+                    </w:rPr>
+                  </w:pPr>
+                </w:p>
+              </w:tc>
+              <w:tc>
+                <w:tcPr>
+                  <w:tcW w:w="0" w:type="auto"/>
+                  <w:tcBorders>
+                    <w:top w:val="outset" w:sz="6" w:space="0" w:color="auto"/>
+                    <w:left w:val="outset" w:sz="6" w:space="0" w:color="auto"/>
+                    <w:bottom w:val="outset" w:sz="6" w:space="0" w:color="auto"/>
+                    <w:right w:val="outset" w:sz="6" w:space="0" w:color="auto"/>
+                  </w:tcBorders>
+                  <w:vAlign w:val="center"/>
+                  <w:hideMark/>
+                </w:tcPr>
+                <w:p>
+                  <w:pPr>
+                    <w:tabs>
+                      <w:tab w:val="left" w:pos="916"/>
+                      <w:tab w:val="left" w:pos="1832"/>
+                      <w:tab w:val="left" w:pos="2748"/>
+                      <w:tab w:val="left" w:pos="3664"/>
+                      <w:tab w:val="left" w:pos="4580"/>
+                      <w:tab w:val="left" w:pos="5496"/>
+                      <w:tab w:val="left" w:pos="6412"/>
+                      <w:tab w:val="left" w:pos="7328"/>
+                      <w:tab w:val="left" w:pos="8244"/>
+                      <w:tab w:val="left" w:pos="9160"/>
+                      <w:tab w:val="left" w:pos="10076"/>
+                      <w:tab w:val="left" w:pos="10992"/>
+                      <w:tab w:val="left" w:pos="11908"/>
+                      <w:tab w:val="left" w:pos="12824"/>
+                      <w:tab w:val="left" w:pos="13740"/>
+                      <w:tab w:val="left" w:pos="14656"/>
+                    </w:tabs>
+                    <w:spacing w:after="0" w:line="240" w:lineRule="auto"/>
+                    <w:rPr>
+                      <w:rFonts w:ascii="Courier New" w:eastAsia="Times New Roman" w:hAnsi="Courier New" w:cs="Courier New"/>
+                      <w:sz w:val="20"/>
+                      <w:szCs w:val="20"/>
+                      <w:lang w:val="en-US" w:eastAsia="fi-FI"/>
+                    </w:rPr>
+                  </w:pPr>
+                  <w:proofErr w:type="spellStart"/>
+                  <w:r>
+                    <w:rPr>
+                      <w:rFonts w:ascii="Courier New" w:eastAsia="Times New Roman" w:hAnsi="Courier New" w:cs="Courier New"/>
+                      <w:sz w:val="20"/>
+                      <w:szCs w:val="20"/>
+                      <w:lang w:val="en-US" w:eastAsia="fi-FI"/>
+                    </w:rPr>
+                    <w:t>var</w:t>
+                  </w:r>
+                  <w:proofErr w:type="spellEnd"/>
+                  <w:r>
+                    <w:rPr>
+                      <w:rFonts w:ascii="Courier New" w:eastAsia="Times New Roman" w:hAnsi="Courier New" w:cs="Courier New"/>
+                      <w:sz w:val="20"/>
+                      <w:szCs w:val="20"/>
+                      <w:lang w:val="en-US" w:eastAsia="fi-FI"/>
+                    </w:rPr>
+                    <w:t xml:space="preserve"> settings = {</w:t>
+                  </w:r>
+                </w:p>
+                <w:p>
+                  <w:pPr>
+                    <w:tabs>
+                      <w:tab w:val="left" w:pos="916"/>
+                      <w:tab w:val="left" w:pos="1832"/>
+                      <w:tab w:val="left" w:pos="2748"/>
+                      <w:tab w:val="left" w:pos="3664"/>
+                      <w:tab w:val="left" w:pos="4580"/>
+                      <w:tab w:val="left" w:pos="5496"/>
+                      <w:tab w:val="left" w:pos="6412"/>
+                      <w:tab w:val="left" w:pos="7328"/>
+                      <w:tab w:val="left" w:pos="8244"/>
+                      <w:tab w:val="left" w:pos="9160"/>
+                      <w:tab w:val="left" w:pos="10076"/>
+                      <w:tab w:val="left" w:pos="10992"/>
+                      <w:tab w:val="left" w:pos="11908"/>
+                      <w:tab w:val="left" w:pos="12824"/>
+                      <w:tab w:val="left" w:pos="13740"/>
+                      <w:tab w:val="left" w:pos="14656"/>
+                    </w:tabs>
+                    <w:spacing w:after="0" w:line="240" w:lineRule="auto"/>
+                    <w:rPr>
+                      <w:rFonts w:ascii="Courier New" w:eastAsia="Times New Roman" w:hAnsi="Courier New" w:cs="Courier New"/>
+                      <w:sz w:val="20"/>
+                      <w:szCs w:val="20"/>
+                      <w:lang w:val="en-US" w:eastAsia="fi-FI"/>
+                    </w:rPr>
+                  </w:pPr>
+                  <w:r>
+                    <w:rPr>
+                      <w:rFonts w:ascii="Courier New" w:eastAsia="Times New Roman" w:hAnsi="Courier New" w:cs="Courier New"/>
+                      <w:sz w:val="20"/>
+                      <w:szCs w:val="20"/>
+                      <w:lang w:val="en-US" w:eastAsia="fi-FI"/>
+                    </w:rPr>
+                    <w:t xml:space="preserve">  "</w:t>
+                  </w:r>
+                  <w:proofErr w:type="spellStart"/>
+                  <w:r>
+                    <w:rPr>
+                      <w:rFonts w:ascii="Courier New" w:eastAsia="Times New Roman" w:hAnsi="Courier New" w:cs="Courier New"/>
+                      <w:sz w:val="20"/>
+                      <w:szCs w:val="20"/>
+                      <w:lang w:val="en-US" w:eastAsia="fi-FI"/>
+                    </w:rPr>
+                    <w:t>async</w:t>
+                  </w:r>
+                  <w:proofErr w:type="spellEnd"/>
+                  <w:r>
+                    <w:rPr>
+                      <w:rFonts w:ascii="Courier New" w:eastAsia="Times New Roman" w:hAnsi="Courier New" w:cs="Courier New"/>
+                      <w:sz w:val="20"/>
+                      <w:szCs w:val="20"/>
+                      <w:lang w:val="en-US" w:eastAsia="fi-FI"/>
+                    </w:rPr>
+                    <w:t>": true,</w:t>
+                  </w:r>
+                </w:p>
+                <w:p>
+                  <w:pPr>
+                    <w:tabs>
+                      <w:tab w:val="left" w:pos="916"/>
+                      <w:tab w:val="left" w:pos="1832"/>
+                      <w:tab w:val="left" w:pos="2748"/>
+                      <w:tab w:val="left" w:pos="3664"/>
+                      <w:tab w:val="left" w:pos="4580"/>
+                      <w:tab w:val="left" w:pos="5496"/>
+                      <w:tab w:val="left" w:pos="6412"/>
+                      <w:tab w:val="left" w:pos="7328"/>
+                      <w:tab w:val="left" w:pos="8244"/>
+                      <w:tab w:val="left" w:pos="9160"/>
+                      <w:tab w:val="left" w:pos="10076"/>
+                      <w:tab w:val="left" w:pos="10992"/>
+                      <w:tab w:val="left" w:pos="11908"/>
+                      <w:tab w:val="left" w:pos="12824"/>
+                      <w:tab w:val="left" w:pos="13740"/>
+                      <w:tab w:val="left" w:pos="14656"/>
+                    </w:tabs>
+                    <w:spacing w:after="0" w:line="240" w:lineRule="auto"/>
+                    <w:rPr>
+                      <w:rFonts w:ascii="Courier New" w:eastAsia="Times New Roman" w:hAnsi="Courier New" w:cs="Courier New"/>
+                      <w:sz w:val="20"/>
+                      <w:szCs w:val="20"/>
+                      <w:lang w:val="en-US" w:eastAsia="fi-FI"/>
+                    </w:rPr>
+                  </w:pPr>
+                  <w:r>
+                    <w:rPr>
+                      <w:rFonts w:ascii="Courier New" w:eastAsia="Times New Roman" w:hAnsi="Courier New" w:cs="Courier New"/>
+                      <w:sz w:val="20"/>
+                      <w:szCs w:val="20"/>
+                      <w:lang w:val="en-US" w:eastAsia="fi-FI"/>
+                    </w:rPr>
+                    <w:t xml:space="preserve">  "</w:t>
+                  </w:r>
+                  <w:proofErr w:type="spellStart"/>
+                  <w:r>
+                    <w:rPr>
+                      <w:rFonts w:ascii="Courier New" w:eastAsia="Times New Roman" w:hAnsi="Courier New" w:cs="Courier New"/>
+                      <w:sz w:val="20"/>
+                      <w:szCs w:val="20"/>
+                      <w:lang w:val="en-US" w:eastAsia="fi-FI"/>
+                    </w:rPr>
+                    <w:t>crossDomain</w:t>
+                  </w:r>
+                  <w:proofErr w:type="spellEnd"/>
+                  <w:r>
+                    <w:rPr>
+                      <w:rFonts w:ascii="Courier New" w:eastAsia="Times New Roman" w:hAnsi="Courier New" w:cs="Courier New"/>
+                      <w:sz w:val="20"/>
+                      <w:szCs w:val="20"/>
+                      <w:lang w:val="en-US" w:eastAsia="fi-FI"/>
+                    </w:rPr>
+                    <w:t>": true,</w:t>
+                  </w:r>
+                </w:p>
+                <w:p>
+                  <w:pPr>
+                    <w:tabs>
+                      <w:tab w:val="left" w:pos="916"/>
+                      <w:tab w:val="left" w:pos="1832"/>
+                      <w:tab w:val="left" w:pos="2748"/>
+                      <w:tab w:val="left" w:pos="3664"/>
+                      <w:tab w:val="left" w:pos="4580"/>
+                      <w:tab w:val="left" w:pos="5496"/>
+                      <w:tab w:val="left" w:pos="6412"/>
+                      <w:tab w:val="left" w:pos="7328"/>
+                      <w:tab w:val="left" w:pos="8244"/>
+                      <w:tab w:val="left" w:pos="9160"/>
+                      <w:tab w:val="left" w:pos="10076"/>
+                      <w:tab w:val="left" w:pos="10992"/>
+                      <w:tab w:val="left" w:pos="11908"/>
+                      <w:tab w:val="left" w:pos="12824"/>
+                      <w:tab w:val="left" w:pos="13740"/>
+                      <w:tab w:val="left" w:pos="14656"/>
+                    </w:tabs>
+                    <w:spacing w:after="0" w:line="240" w:lineRule="auto"/>
+                    <w:rPr>
+                      <w:rFonts w:ascii="Courier New" w:eastAsia="Times New Roman" w:hAnsi="Courier New" w:cs="Courier New"/>
+                      <w:sz w:val="20"/>
+                      <w:szCs w:val="20"/>
+                      <w:lang w:val="en-US" w:eastAsia="fi-FI"/>
+                    </w:rPr>
+                  </w:pPr>
+                  <w:r>
+                    <w:rPr>
+                      <w:rFonts w:ascii="Courier New" w:eastAsia="Times New Roman" w:hAnsi="Courier New" w:cs="Courier New"/>
+                      <w:sz w:val="20"/>
+                      <w:szCs w:val="20"/>
+                      <w:lang w:val="en-US" w:eastAsia="fi-FI"/>
+                    </w:rPr>
+                    <w:t xml:space="preserve">  "</w:t>
+                  </w:r>
+                  <w:proofErr w:type="spellStart"/>
+                  <w:r>
+                    <w:rPr>
+                      <w:rFonts w:ascii="Courier New" w:eastAsia="Times New Roman" w:hAnsi="Courier New" w:cs="Courier New"/>
+                      <w:sz w:val="20"/>
+                      <w:szCs w:val="20"/>
+                      <w:lang w:val="en-US" w:eastAsia="fi-FI"/>
+                    </w:rPr>
+                    <w:t>url</w:t>
+                  </w:r>
+                  <w:proofErr w:type="spellEnd"/>
+                  <w:r>
+                    <w:rPr>
+                      <w:rFonts w:ascii="Courier New" w:eastAsia="Times New Roman" w:hAnsi="Courier New" w:cs="Courier New"/>
+                      <w:sz w:val="20"/>
+                      <w:szCs w:val="20"/>
+                      <w:lang w:val="en-US" w:eastAsia="fi-FI"/>
+                    </w:rPr>
+                    <w:t>": "http://proto433:8080/</w:t>
+                  </w:r>
+                  <w:proofErr w:type="spellStart"/>
+                  <w:r>
+                    <w:rPr>
+                      <w:rFonts w:ascii="Courier New" w:eastAsia="Times New Roman" w:hAnsi="Courier New" w:cs="Courier New"/>
+                      <w:sz w:val="20"/>
+                      <w:szCs w:val="20"/>
+                      <w:lang w:val="en-US" w:eastAsia="fi-FI"/>
+                    </w:rPr>
+                    <w:t>SOS_kysely</w:t>
+                  </w:r>
+                  <w:proofErr w:type="spellEnd"/>
+                  <w:r>
+                    <w:rPr>
+                      <w:rFonts w:ascii="Courier New" w:eastAsia="Times New Roman" w:hAnsi="Courier New" w:cs="Courier New"/>
+                      <w:sz w:val="20"/>
+                      <w:szCs w:val="20"/>
+                      <w:lang w:val="en-US" w:eastAsia="fi-FI"/>
+                    </w:rPr>
+                    <w:t>/user/register",</w:t>
+                  </w:r>
+                </w:p>
+                <w:p>
+                  <w:pPr>
+                    <w:tabs>
+                      <w:tab w:val="left" w:pos="916"/>
+                      <w:tab w:val="left" w:pos="1832"/>
+                      <w:tab w:val="left" w:pos="2748"/>
+                      <w:tab w:val="left" w:pos="3664"/>
+                      <w:tab w:val="left" w:pos="4580"/>
+                      <w:tab w:val="left" w:pos="5496"/>
+                      <w:tab w:val="left" w:pos="6412"/>
+                      <w:tab w:val="left" w:pos="7328"/>
+                      <w:tab w:val="left" w:pos="8244"/>
+                      <w:tab w:val="left" w:pos="9160"/>
+                      <w:tab w:val="left" w:pos="10076"/>
+                      <w:tab w:val="left" w:pos="10992"/>
+                      <w:tab w:val="left" w:pos="11908"/>
+                      <w:tab w:val="left" w:pos="12824"/>
+                      <w:tab w:val="left" w:pos="13740"/>
+                      <w:tab w:val="left" w:pos="14656"/>
+                    </w:tabs>
+                    <w:spacing w:after="0" w:line="240" w:lineRule="auto"/>
+                    <w:rPr>
+                      <w:rFonts w:ascii="Courier New" w:eastAsia="Times New Roman" w:hAnsi="Courier New" w:cs="Courier New"/>
+                      <w:sz w:val="20"/>
+                      <w:szCs w:val="20"/>
+                      <w:lang w:val="en-US" w:eastAsia="fi-FI"/>
+                    </w:rPr>
+                  </w:pPr>
+                  <w:r>
+                    <w:rPr>
+                      <w:rFonts w:ascii="Courier New" w:eastAsia="Times New Roman" w:hAnsi="Courier New" w:cs="Courier New"/>
+                      <w:sz w:val="20"/>
+                      <w:szCs w:val="20"/>
+                      <w:lang w:val="en-US" w:eastAsia="fi-FI"/>
+                    </w:rPr>
+                    <w:t xml:space="preserve">  "method": "POST",</w:t>
+                  </w:r>
+                </w:p>
+                <w:p>
+                  <w:pPr>
+                    <w:tabs>
+                      <w:tab w:val="left" w:pos="916"/>
+                      <w:tab w:val="left" w:pos="1832"/>
+                      <w:tab w:val="left" w:pos="2748"/>
+                      <w:tab w:val="left" w:pos="3664"/>
+                      <w:tab w:val="left" w:pos="4580"/>
+                      <w:tab w:val="left" w:pos="5496"/>
+                      <w:tab w:val="left" w:pos="6412"/>
+                      <w:tab w:val="left" w:pos="7328"/>
+                      <w:tab w:val="left" w:pos="8244"/>
+                      <w:tab w:val="left" w:pos="9160"/>
+                      <w:tab w:val="left" w:pos="10076"/>
+                      <w:tab w:val="left" w:pos="10992"/>
+                      <w:tab w:val="left" w:pos="11908"/>
+                      <w:tab w:val="left" w:pos="12824"/>
+                      <w:tab w:val="left" w:pos="13740"/>
+                      <w:tab w:val="left" w:pos="14656"/>
+                    </w:tabs>
+                    <w:spacing w:after="0" w:line="240" w:lineRule="auto"/>
+                    <w:rPr>
+                      <w:rFonts w:ascii="Courier New" w:eastAsia="Times New Roman" w:hAnsi="Courier New" w:cs="Courier New"/>
+                      <w:sz w:val="20"/>
+                      <w:szCs w:val="20"/>
+                      <w:lang w:val="en-US" w:eastAsia="fi-FI"/>
+                    </w:rPr>
+                  </w:pPr>
+                  <w:r>
+                    <w:rPr>
+                      <w:rFonts w:ascii="Courier New" w:eastAsia="Times New Roman" w:hAnsi="Courier New" w:cs="Courier New"/>
+                      <w:sz w:val="20"/>
+                      <w:szCs w:val="20"/>
+                      <w:lang w:val="en-US" w:eastAsia="fi-FI"/>
+                    </w:rPr>
+                    <w:t xml:space="preserve">  "headers": {</w:t>
+                  </w:r>
+                </w:p>
+                <w:p>
+                  <w:pPr>
+                    <w:tabs>
+                      <w:tab w:val="left" w:pos="916"/>
+                      <w:tab w:val="left" w:pos="1832"/>
+                      <w:tab w:val="left" w:pos="2748"/>
+                      <w:tab w:val="left" w:pos="3664"/>
+                      <w:tab w:val="left" w:pos="4580"/>
+                      <w:tab w:val="left" w:pos="5496"/>
+                      <w:tab w:val="left" w:pos="6412"/>
+                      <w:tab w:val="left" w:pos="7328"/>
+                      <w:tab w:val="left" w:pos="8244"/>
+                      <w:tab w:val="left" w:pos="9160"/>
+                      <w:tab w:val="left" w:pos="10076"/>
+                      <w:tab w:val="left" w:pos="10992"/>
+                      <w:tab w:val="left" w:pos="11908"/>
+                      <w:tab w:val="left" w:pos="12824"/>
+                      <w:tab w:val="left" w:pos="13740"/>
+                      <w:tab w:val="left" w:pos="14656"/>
+                    </w:tabs>
+                    <w:spacing w:after="0" w:line="240" w:lineRule="auto"/>
+                    <w:rPr>
+                      <w:rFonts w:ascii="Courier New" w:eastAsia="Times New Roman" w:hAnsi="Courier New" w:cs="Courier New"/>
+                      <w:sz w:val="20"/>
+                      <w:szCs w:val="20"/>
+                      <w:lang w:val="en-US" w:eastAsia="fi-FI"/>
+                    </w:rPr>
+                  </w:pPr>
+                  <w:r>
+                    <w:rPr>
+                      <w:rFonts w:ascii="Courier New" w:eastAsia="Times New Roman" w:hAnsi="Courier New" w:cs="Courier New"/>
+                      <w:sz w:val="20"/>
+                      <w:szCs w:val="20"/>
+                      <w:lang w:val="en-US" w:eastAsia="fi-FI"/>
+                    </w:rPr>
+                    <w:t xml:space="preserve">    "content-type": "application/</w:t>
+                  </w:r>
+                  <w:proofErr w:type="spellStart"/>
+                  <w:r>
+                    <w:rPr>
+                      <w:rFonts w:ascii="Courier New" w:eastAsia="Times New Roman" w:hAnsi="Courier New" w:cs="Courier New"/>
+                      <w:sz w:val="20"/>
+                      <w:szCs w:val="20"/>
+                      <w:lang w:val="en-US" w:eastAsia="fi-FI"/>
+                    </w:rPr>
+                    <w:t>json</w:t>
+                  </w:r>
+                  <w:proofErr w:type="spellEnd"/>
+                  <w:r>
+                    <w:rPr>
+                      <w:rFonts w:ascii="Courier New" w:eastAsia="Times New Roman" w:hAnsi="Courier New" w:cs="Courier New"/>
+                      <w:sz w:val="20"/>
+                      <w:szCs w:val="20"/>
+                      <w:lang w:val="en-US" w:eastAsia="fi-FI"/>
+                    </w:rPr>
+                    <w:t>",</w:t>
+                  </w:r>
+                </w:p>
+                <w:p>
+                  <w:pPr>
+                    <w:tabs>
+                      <w:tab w:val="left" w:pos="916"/>
+                      <w:tab w:val="left" w:pos="1832"/>
+                      <w:tab w:val="left" w:pos="2748"/>
+                      <w:tab w:val="left" w:pos="3664"/>
+                      <w:tab w:val="left" w:pos="4580"/>
+                      <w:tab w:val="left" w:pos="5496"/>
+                      <w:tab w:val="left" w:pos="6412"/>
+                      <w:tab w:val="left" w:pos="7328"/>
+                      <w:tab w:val="left" w:pos="8244"/>
+                      <w:tab w:val="left" w:pos="9160"/>
+                      <w:tab w:val="left" w:pos="10076"/>
+                      <w:tab w:val="left" w:pos="10992"/>
+                      <w:tab w:val="left" w:pos="11908"/>
+                      <w:tab w:val="left" w:pos="12824"/>
+                      <w:tab w:val="left" w:pos="13740"/>
+                      <w:tab w:val="left" w:pos="14656"/>
+                    </w:tabs>
+                    <w:spacing w:after="0" w:line="240" w:lineRule="auto"/>
+                    <w:rPr>
+                      <w:rFonts w:ascii="Courier New" w:eastAsia="Times New Roman" w:hAnsi="Courier New" w:cs="Courier New"/>
+                      <w:sz w:val="20"/>
+                      <w:szCs w:val="20"/>
+                      <w:lang w:val="en-US" w:eastAsia="fi-FI"/>
+                    </w:rPr>
+                  </w:pPr>
+                  <w:r>
+                    <w:rPr>
+                      <w:rFonts w:ascii="Courier New" w:eastAsia="Times New Roman" w:hAnsi="Courier New" w:cs="Courier New"/>
+                      <w:sz w:val="20"/>
+                      <w:szCs w:val="20"/>
+                      <w:lang w:val="en-US" w:eastAsia="fi-FI"/>
+                    </w:rPr>
+                    <w:t xml:space="preserve">    "cache-control": "no-cache",</w:t>
+                  </w:r>
+                </w:p>
+                <w:p>
+                  <w:pPr>
+                    <w:tabs>
+                      <w:tab w:val="left" w:pos="916"/>
+                      <w:tab w:val="left" w:pos="1832"/>
+                      <w:tab w:val="left" w:pos="2748"/>
+                      <w:tab w:val="left" w:pos="3664"/>
+                      <w:tab w:val="left" w:pos="4580"/>
+                      <w:tab w:val="left" w:pos="5496"/>
+                      <w:tab w:val="left" w:pos="6412"/>
+                      <w:tab w:val="left" w:pos="7328"/>
+                      <w:tab w:val="left" w:pos="8244"/>
+                      <w:tab w:val="left" w:pos="9160"/>
+                      <w:tab w:val="left" w:pos="10076"/>
+                      <w:tab w:val="left" w:pos="10992"/>
+                      <w:tab w:val="left" w:pos="11908"/>
+                      <w:tab w:val="left" w:pos="12824"/>
+                      <w:tab w:val="left" w:pos="13740"/>
+                      <w:tab w:val="left" w:pos="14656"/>
+                    </w:tabs>
+                    <w:spacing w:after="0" w:line="240" w:lineRule="auto"/>
+                    <w:rPr>
+                      <w:rFonts w:ascii="Courier New" w:eastAsia="Times New Roman" w:hAnsi="Courier New" w:cs="Courier New"/>
+                      <w:sz w:val="20"/>
+                      <w:szCs w:val="20"/>
+                      <w:lang w:val="en-US" w:eastAsia="fi-FI"/>
+                    </w:rPr>
+                  </w:pPr>
+                  <w:r>
+                    <w:rPr>
+                      <w:rFonts w:ascii="Courier New" w:eastAsia="Times New Roman" w:hAnsi="Courier New" w:cs="Courier New"/>
+                      <w:sz w:val="20"/>
+                      <w:szCs w:val="20"/>
+                      <w:lang w:val="en-US" w:eastAsia="fi-FI"/>
+                    </w:rPr>
+                    <w:t xml:space="preserve">    "postman-token": "1bfc2da5-53ec-a664-5170-aafc6544e443"</w:t>
+                  </w:r>
+                </w:p>
+                <w:p>
+                  <w:pPr>
+                    <w:tabs>
+                      <w:tab w:val="left" w:pos="916"/>
+                      <w:tab w:val="left" w:pos="1832"/>
+                      <w:tab w:val="left" w:pos="2748"/>
+                      <w:tab w:val="left" w:pos="3664"/>
+                      <w:tab w:val="left" w:pos="4580"/>
+                      <w:tab w:val="left" w:pos="5496"/>
+                      <w:tab w:val="left" w:pos="6412"/>
+                      <w:tab w:val="left" w:pos="7328"/>
+                      <w:tab w:val="left" w:pos="8244"/>
+                      <w:tab w:val="left" w:pos="9160"/>
+                      <w:tab w:val="left" w:pos="10076"/>
+                      <w:tab w:val="left" w:pos="10992"/>
+                      <w:tab w:val="left" w:pos="11908"/>
+                      <w:tab w:val="left" w:pos="12824"/>
+                      <w:tab w:val="left" w:pos="13740"/>
+                      <w:tab w:val="left" w:pos="14656"/>
+                    </w:tabs>
+                    <w:spacing w:after="0" w:line="240" w:lineRule="auto"/>
+                    <w:rPr>
+                      <w:rFonts w:ascii="Courier New" w:eastAsia="Times New Roman" w:hAnsi="Courier New" w:cs="Courier New"/>
+                      <w:sz w:val="20"/>
+                      <w:szCs w:val="20"/>
+                      <w:lang w:val="en-US" w:eastAsia="fi-FI"/>
+                    </w:rPr>
+                  </w:pPr>
+                  <w:r>
+                    <w:rPr>
+                      <w:rFonts w:ascii="Courier New" w:eastAsia="Times New Roman" w:hAnsi="Courier New" w:cs="Courier New"/>
+                      <w:sz w:val="20"/>
+                      <w:szCs w:val="20"/>
+                      <w:lang w:val="en-US" w:eastAsia="fi-FI"/>
+                    </w:rPr>
+                    <w:t xml:space="preserve">  },</w:t>
+                  </w:r>
+                </w:p>
+                <w:p>
+                  <w:pPr>
+                    <w:tabs>
+                      <w:tab w:val="left" w:pos="916"/>
+                      <w:tab w:val="left" w:pos="1832"/>
+                      <w:tab w:val="left" w:pos="2748"/>
+                      <w:tab w:val="left" w:pos="3664"/>
+                      <w:tab w:val="left" w:pos="4580"/>
+                      <w:tab w:val="left" w:pos="5496"/>
+                      <w:tab w:val="left" w:pos="6412"/>
+                      <w:tab w:val="left" w:pos="7328"/>
+                      <w:tab w:val="left" w:pos="8244"/>
+                      <w:tab w:val="left" w:pos="9160"/>
+                      <w:tab w:val="left" w:pos="10076"/>
+                      <w:tab w:val="left" w:pos="10992"/>
+                      <w:tab w:val="left" w:pos="11908"/>
+                      <w:tab w:val="left" w:pos="12824"/>
+                      <w:tab w:val="left" w:pos="13740"/>
+                      <w:tab w:val="left" w:pos="14656"/>
+                    </w:tabs>
+                    <w:spacing w:after="0" w:line="240" w:lineRule="auto"/>
+                    <w:rPr>
+                      <w:rFonts w:ascii="Courier New" w:eastAsia="Times New Roman" w:hAnsi="Courier New" w:cs="Courier New"/>
+                      <w:sz w:val="20"/>
+                      <w:szCs w:val="20"/>
+                      <w:lang w:val="en-US" w:eastAsia="fi-FI"/>
+                    </w:rPr>
+                  </w:pPr>
+                  <w:r>
+                    <w:rPr>
+                      <w:rFonts w:ascii="Courier New" w:eastAsia="Times New Roman" w:hAnsi="Courier New" w:cs="Courier New"/>
+                      <w:sz w:val="20"/>
+                      <w:szCs w:val="20"/>
+                      <w:lang w:val="en-US" w:eastAsia="fi-FI"/>
+                    </w:rPr>
+                    <w:t xml:space="preserve">  "</w:t>
+                  </w:r>
+                  <w:proofErr w:type="spellStart"/>
+                  <w:r>
+                    <w:rPr>
+                      <w:rFonts w:ascii="Courier New" w:eastAsia="Times New Roman" w:hAnsi="Courier New" w:cs="Courier New"/>
+                      <w:sz w:val="20"/>
+                      <w:szCs w:val="20"/>
+                      <w:lang w:val="en-US" w:eastAsia="fi-FI"/>
+                    </w:rPr>
+                    <w:t>processData</w:t>
+                  </w:r>
+                  <w:proofErr w:type="spellEnd"/>
+                  <w:r>
+                    <w:rPr>
+                      <w:rFonts w:ascii="Courier New" w:eastAsia="Times New Roman" w:hAnsi="Courier New" w:cs="Courier New"/>
+                      <w:sz w:val="20"/>
+                      <w:szCs w:val="20"/>
+                      <w:lang w:val="en-US" w:eastAsia="fi-FI"/>
+                    </w:rPr>
+                    <w:t>": false,</w:t>
+                  </w:r>
+                </w:p>
+                <w:p>
+                  <w:pPr>
+                    <w:tabs>
+                      <w:tab w:val="left" w:pos="916"/>
+                      <w:tab w:val="left" w:pos="1832"/>
+                      <w:tab w:val="left" w:pos="2748"/>
+                      <w:tab w:val="left" w:pos="3664"/>
+                      <w:tab w:val="left" w:pos="4580"/>
+                      <w:tab w:val="left" w:pos="5496"/>
+                      <w:tab w:val="left" w:pos="6412"/>
+                      <w:tab w:val="left" w:pos="7328"/>
+                      <w:tab w:val="left" w:pos="8244"/>
+                      <w:tab w:val="left" w:pos="9160"/>
+                      <w:tab w:val="left" w:pos="10076"/>
+                      <w:tab w:val="left" w:pos="10992"/>
+                      <w:tab w:val="left" w:pos="11908"/>
+                      <w:tab w:val="left" w:pos="12824"/>
+                      <w:tab w:val="left" w:pos="13740"/>
+                      <w:tab w:val="left" w:pos="14656"/>
+                    </w:tabs>
+                    <w:spacing w:after="0" w:line="240" w:lineRule="auto"/>
+                    <w:rPr>
+                      <w:rFonts w:ascii="Courier New" w:eastAsia="Times New Roman" w:hAnsi="Courier New" w:cs="Courier New"/>
+                      <w:sz w:val="20"/>
+                      <w:szCs w:val="20"/>
+                      <w:lang w:val="en-US" w:eastAsia="fi-FI"/>
+                    </w:rPr>
+                  </w:pPr>
+                  <w:r>
+                    <w:rPr>
+                      <w:rFonts w:ascii="Courier New" w:eastAsia="Times New Roman" w:hAnsi="Courier New" w:cs="Courier New"/>
+                      <w:sz w:val="20"/>
+                      <w:szCs w:val="20"/>
+                      <w:lang w:val="en-US" w:eastAsia="fi-FI"/>
+                    </w:rPr>
+                    <w:t xml:space="preserve">  "data": "{\n\"login\" : \"</w:t>
+                  </w:r>
+                  <w:proofErr w:type="spellStart"/>
+                  <w:r>
+                    <w:rPr>
+                      <w:rFonts w:ascii="Courier New" w:eastAsia="Times New Roman" w:hAnsi="Courier New" w:cs="Courier New"/>
+                      <w:sz w:val="20"/>
+                      <w:szCs w:val="20"/>
+                      <w:lang w:val="en-US" w:eastAsia="fi-FI"/>
+                    </w:rPr>
+                    <w:t>joonas</w:t>
+                  </w:r>
+                  <w:proofErr w:type="spellEnd"/>
+                  <w:r>
+                    <w:rPr>
+                      <w:rFonts w:ascii="Courier New" w:eastAsia="Times New Roman" w:hAnsi="Courier New" w:cs="Courier New"/>
+                      <w:sz w:val="20"/>
+                      <w:szCs w:val="20"/>
+                      <w:lang w:val="en-US" w:eastAsia="fi-FI"/>
+                    </w:rPr>
+                    <w:t>\",\n\"password\" : \"</w:t>
+                  </w:r>
+                  <w:proofErr w:type="spellStart"/>
+                  <w:r>
+                    <w:rPr>
+                      <w:rFonts w:ascii="Courier New" w:eastAsia="Times New Roman" w:hAnsi="Courier New" w:cs="Courier New"/>
+                      <w:sz w:val="20"/>
+                      <w:szCs w:val="20"/>
+                      <w:lang w:val="en-US" w:eastAsia="fi-FI"/>
+                    </w:rPr>
+                    <w:t>nakkisota</w:t>
+                  </w:r>
+                  <w:proofErr w:type="spellEnd"/>
+                  <w:r>
+                    <w:rPr>
+                      <w:rFonts w:ascii="Courier New" w:eastAsia="Times New Roman" w:hAnsi="Courier New" w:cs="Courier New"/>
+                      <w:sz w:val="20"/>
+                      <w:szCs w:val="20"/>
+                      <w:lang w:val="en-US" w:eastAsia="fi-FI"/>
+                    </w:rPr>
+                    <w:t>\"\n}"</w:t>
+                  </w:r>
+                </w:p>
+                <w:p>
+                  <w:pPr>
+                    <w:tabs>
+                      <w:tab w:val="left" w:pos="916"/>
+                      <w:tab w:val="left" w:pos="1832"/>
+                      <w:tab w:val="left" w:pos="2748"/>
+                      <w:tab w:val="left" w:pos="3664"/>
+                      <w:tab w:val="left" w:pos="4580"/>
+                      <w:tab w:val="left" w:pos="5496"/>
+                      <w:tab w:val="left" w:pos="6412"/>
+                      <w:tab w:val="left" w:pos="7328"/>
+                      <w:tab w:val="left" w:pos="8244"/>
+                      <w:tab w:val="left" w:pos="9160"/>
+                      <w:tab w:val="left" w:pos="10076"/>
+                      <w:tab w:val="left" w:pos="10992"/>
+                      <w:tab w:val="left" w:pos="11908"/>
+                      <w:tab w:val="left" w:pos="12824"/>
+                      <w:tab w:val="left" w:pos="13740"/>
+                      <w:tab w:val="left" w:pos="14656"/>
+                    </w:tabs>
+                    <w:spacing w:after="0" w:line="240" w:lineRule="auto"/>
+                    <w:rPr>
+                      <w:rFonts w:ascii="Courier New" w:eastAsia="Times New Roman" w:hAnsi="Courier New" w:cs="Courier New"/>
+                      <w:sz w:val="20"/>
+                      <w:szCs w:val="20"/>
+                      <w:lang w:val="en-US" w:eastAsia="fi-FI"/>
+                    </w:rPr>
+                  </w:pPr>
+                  <w:r>
+                    <w:rPr>
+                      <w:rFonts w:ascii="Courier New" w:eastAsia="Times New Roman" w:hAnsi="Courier New" w:cs="Courier New"/>
+                      <w:sz w:val="20"/>
+                      <w:szCs w:val="20"/>
+                      <w:lang w:val="en-US" w:eastAsia="fi-FI"/>
+                    </w:rPr>
+                    <w:t>}</w:t>
+                  </w:r>
+                </w:p>
+                <w:p>
+                  <w:pPr>
+                    <w:tabs>
+                      <w:tab w:val="left" w:pos="916"/>
+                      <w:tab w:val="left" w:pos="1832"/>
+                      <w:tab w:val="left" w:pos="2748"/>
+                      <w:tab w:val="left" w:pos="3664"/>
+                      <w:tab w:val="left" w:pos="4580"/>
+                      <w:tab w:val="left" w:pos="5496"/>
+                      <w:tab w:val="left" w:pos="6412"/>
+                      <w:tab w:val="left" w:pos="7328"/>
+                      <w:tab w:val="left" w:pos="8244"/>
+                      <w:tab w:val="left" w:pos="9160"/>
+                      <w:tab w:val="left" w:pos="10076"/>
+                      <w:tab w:val="left" w:pos="10992"/>
+                      <w:tab w:val="left" w:pos="11908"/>
+                      <w:tab w:val="left" w:pos="12824"/>
+                      <w:tab w:val="left" w:pos="13740"/>
+                      <w:tab w:val="left" w:pos="14656"/>
+                    </w:tabs>
+                    <w:spacing w:after="0" w:line="240" w:lineRule="auto"/>
+                    <w:rPr>
+                      <w:rFonts w:ascii="Courier New" w:eastAsia="Times New Roman" w:hAnsi="Courier New" w:cs="Courier New"/>
+                      <w:sz w:val="20"/>
+                      <w:szCs w:val="20"/>
+                      <w:lang w:val="en-US" w:eastAsia="fi-FI"/>
+                    </w:rPr>
+                  </w:pPr>
+                </w:p>
+                <w:p>
+                  <w:pPr>
+                    <w:tabs>
+                      <w:tab w:val="left" w:pos="916"/>
+                      <w:tab w:val="left" w:pos="1832"/>
+                      <w:tab w:val="left" w:pos="2748"/>
+                      <w:tab w:val="left" w:pos="3664"/>
+                      <w:tab w:val="left" w:pos="4580"/>
+                      <w:tab w:val="left" w:pos="5496"/>
+                      <w:tab w:val="left" w:pos="6412"/>
+                      <w:tab w:val="left" w:pos="7328"/>
+                      <w:tab w:val="left" w:pos="8244"/>
+                      <w:tab w:val="left" w:pos="9160"/>
+                      <w:tab w:val="left" w:pos="10076"/>
+                      <w:tab w:val="left" w:pos="10992"/>
+                      <w:tab w:val="left" w:pos="11908"/>
+                      <w:tab w:val="left" w:pos="12824"/>
+                      <w:tab w:val="left" w:pos="13740"/>
+                      <w:tab w:val="left" w:pos="14656"/>
+                    </w:tabs>
+                    <w:spacing w:after="0" w:line="240" w:lineRule="auto"/>
+                    <w:rPr>
+                      <w:rFonts w:ascii="Courier New" w:eastAsia="Times New Roman" w:hAnsi="Courier New" w:cs="Courier New"/>
+                      <w:sz w:val="20"/>
+                      <w:szCs w:val="20"/>
+                      <w:lang w:val="en-US" w:eastAsia="fi-FI"/>
+                    </w:rPr>
+                  </w:pPr>
+                  <w:r>
+                    <w:rPr>
+                      <w:rFonts w:ascii="Courier New" w:eastAsia="Times New Roman" w:hAnsi="Courier New" w:cs="Courier New"/>
+                      <w:sz w:val="20"/>
+                      <w:szCs w:val="20"/>
+                      <w:lang w:val="en-US" w:eastAsia="fi-FI"/>
+                    </w:rPr>
+                    <w:t>$.ajax(settings).done(function (response) {</w:t>
+                  </w:r>
+                </w:p>
+                <w:p>
+                  <w:pPr>
+                    <w:tabs>
+                      <w:tab w:val="left" w:pos="916"/>
+                      <w:tab w:val="left" w:pos="1832"/>
+                      <w:tab w:val="left" w:pos="2748"/>
+                      <w:tab w:val="left" w:pos="3664"/>
+                      <w:tab w:val="left" w:pos="4580"/>
+                      <w:tab w:val="left" w:pos="5496"/>
+                      <w:tab w:val="left" w:pos="6412"/>
+                      <w:tab w:val="left" w:pos="7328"/>
+                      <w:tab w:val="left" w:pos="8244"/>
+                      <w:tab w:val="left" w:pos="9160"/>
+                      <w:tab w:val="left" w:pos="10076"/>
+                      <w:tab w:val="left" w:pos="10992"/>
+                      <w:tab w:val="left" w:pos="11908"/>
+                      <w:tab w:val="left" w:pos="12824"/>
+                      <w:tab w:val="left" w:pos="13740"/>
+                      <w:tab w:val="left" w:pos="14656"/>
+                    </w:tabs>
+                    <w:spacing w:after="0" w:line="240" w:lineRule="auto"/>
+                    <w:rPr>
+                      <w:rFonts w:ascii="Courier New" w:eastAsia="Times New Roman" w:hAnsi="Courier New" w:cs="Courier New"/>
+                      <w:sz w:val="20"/>
+                      <w:szCs w:val="20"/>
+                      <w:lang w:eastAsia="fi-FI"/>
+                    </w:rPr>
+                  </w:pPr>
+                  <w:r>
+                    <w:rPr>
+                      <w:rFonts w:ascii="Courier New" w:eastAsia="Times New Roman" w:hAnsi="Courier New" w:cs="Courier New"/>
+                      <w:sz w:val="20"/>
+                      <w:szCs w:val="20"/>
+                      <w:lang w:val="en-US" w:eastAsia="fi-FI"/>
+                    </w:rPr>
+                    <w:t xml:space="preserve">  </w:t>
+                  </w:r>
+                  <w:r>
+                    <w:rPr>
+                      <w:rFonts w:ascii="Courier New" w:eastAsia="Times New Roman" w:hAnsi="Courier New" w:cs="Courier New"/>
+                      <w:sz w:val="20"/>
+                      <w:szCs w:val="20"/>
+                      <w:lang w:eastAsia="fi-FI"/>
+                    </w:rPr>
+                    <w:t>console.log(</w:t>
+                  </w:r>
+                  <w:proofErr w:type="spellStart"/>
+                  <w:r>
+                    <w:rPr>
+                      <w:rFonts w:ascii="Courier New" w:eastAsia="Times New Roman" w:hAnsi="Courier New" w:cs="Courier New"/>
+                      <w:sz w:val="20"/>
+                      <w:szCs w:val="20"/>
+                      <w:lang w:eastAsia="fi-FI"/>
+                    </w:rPr>
+                    <w:t>response</w:t>
+                  </w:r>
+                  <w:proofErr w:type="spellEnd"/>
+                  <w:r>
+                    <w:rPr>
+                      <w:rFonts w:ascii="Courier New" w:eastAsia="Times New Roman" w:hAnsi="Courier New" w:cs="Courier New"/>
+                      <w:sz w:val="20"/>
+                      <w:szCs w:val="20"/>
+                      <w:lang w:eastAsia="fi-FI"/>
+                    </w:rPr>
+                    <w:t>);</w:t>
+                  </w:r>
+                </w:p>
+                <w:p>
+                  <w:pPr>
+                    <w:tabs>
+                      <w:tab w:val="left" w:pos="916"/>
+                      <w:tab w:val="left" w:pos="1832"/>
+                      <w:tab w:val="left" w:pos="2748"/>
+                      <w:tab w:val="left" w:pos="3664"/>
+                      <w:tab w:val="left" w:pos="4580"/>
+                      <w:tab w:val="left" w:pos="5496"/>
+                      <w:tab w:val="left" w:pos="6412"/>
+                      <w:tab w:val="left" w:pos="7328"/>
+                      <w:tab w:val="left" w:pos="8244"/>
+                      <w:tab w:val="left" w:pos="9160"/>
+                      <w:tab w:val="left" w:pos="10076"/>
+                      <w:tab w:val="left" w:pos="10992"/>
+                      <w:tab w:val="left" w:pos="11908"/>
+                      <w:tab w:val="left" w:pos="12824"/>
+                      <w:tab w:val="left" w:pos="13740"/>
+                      <w:tab w:val="left" w:pos="14656"/>
+                    </w:tabs>
+                    <w:spacing w:after="0" w:line="240" w:lineRule="auto"/>
+                    <w:rPr>
+                      <w:rFonts w:ascii="Courier New" w:eastAsia="Times New Roman" w:hAnsi="Courier New" w:cs="Courier New"/>
+                      <w:sz w:val="20"/>
+                      <w:szCs w:val="20"/>
+                      <w:lang w:eastAsia="fi-FI"/>
+                    </w:rPr>
+                  </w:pPr>
+                  <w:r>
+                    <w:rPr>
+                      <w:rFonts w:ascii="Courier New" w:eastAsia="Times New Roman" w:hAnsi="Courier New" w:cs="Courier New"/>
+                      <w:sz w:val="20"/>
+                      <w:szCs w:val="20"/>
+                      <w:lang w:eastAsia="fi-FI"/>
+                    </w:rPr>
+                    <w:t>});</w:t>
+                  </w:r>
+                </w:p>
+              </w:tc>
+            </w:tr>
+          </w:tbl>
+          <w:p>
+            <w:pPr>
+              <w:cnfStyle w:val="000000000000" w:firstRow="0" w:lastRow="0" w:firstColumn="0" w:lastColumn="0" w:oddVBand="0" w:evenVBand="0" w:oddHBand="0" w:evenHBand="0" w:firstRowFirstColumn="0" w:firstRowLastColumn="0" w:lastRowFirstColumn="0" w:lastRowLastColumn="0"/>
+            </w:pPr>
+          </w:p>
+        </w:tc>
+        <w:tc>
+          <w:tcPr>
+            <w:tcW w:w="2332" w:type="dxa"/>
+          </w:tcPr>
+          <w:p>
+            <w:pPr>
+              <w:cnfStyle w:val="000000000000" w:firstRow="0" w:lastRow="0" w:firstColumn="0" w:lastColumn="0" w:oddVBand="0" w:evenVBand="0" w:oddHBand="0" w:evenHBand="0" w:firstRowFirstColumn="0" w:firstRowLastColumn="0" w:lastRowFirstColumn="0" w:lastRowLastColumn="0"/>
+              <w:rPr>
+                <w:lang w:val="en-US"/>
+              </w:rPr>
+            </w:pPr>
+            <w:r>
+              <w:rPr>
+                <w:lang w:val="en-US"/>
+              </w:rPr>
+              <w:t>HTTP 200 OK</w:t>
+            </w:r>
+          </w:p>
+        </w:tc>
+        <w:tc>
+          <w:tcPr>
+            <w:tcW w:w="2333" w:type="dxa"/>
+          </w:tcPr>
+          <w:p>
+            <w:pPr>
+              <w:cnfStyle w:val="000000000000" w:firstRow="0" w:lastRow="0" w:firstColumn="0" w:lastColumn="0" w:oddVBand="0" w:evenVBand="0" w:oddHBand="0" w:evenHBand="0" w:firstRowFirstColumn="0" w:firstRowLastColumn="0" w:lastRowFirstColumn="0" w:lastRowLastColumn="0"/>
+              <w:rPr>
+                <w:lang w:val="en-US"/>
+              </w:rPr>
+            </w:pPr>
+            <w:r>
+              <w:t>HTTP 409 CONFLICT</w:t>
+            </w:r>
+          </w:p>
+        </w:tc>
+        <w:tc>
+          <w:tcPr>
+            <w:tcW w:w="2333" w:type="dxa"/>
+          </w:tcPr>
+          <w:p>
+            <w:pPr>
+              <w:cnfStyle w:val="000000000000" w:firstRow="0" w:lastRow="0" w:firstColumn="0" w:lastColumn="0" w:oddVBand="0" w:evenVBand="0" w:oddHBand="0" w:evenHBand="0" w:firstRowFirstColumn="0" w:firstRowLastColumn="0" w:lastRowFirstColumn="0" w:lastRowLastColumn="0"/>
+              <w:rPr>
+                <w:lang w:val="en-US"/>
+              </w:rPr>
+            </w:pPr>
+            <w:r>
+              <w:rPr>
+                <w:lang w:val="en-US"/>
+              </w:rPr>
+              <w:t>Registers user</w:t>
             </w:r>
           </w:p>
         </w:tc>
@@ -2337,13 +4118,8 @@
           <w:lang w:val="en-US"/>
         </w:rPr>
       </w:pPr>
-    </w:p>
-    <w:p>
-      <w:pPr>
-        <w:rPr>
-          <w:lang w:val="en-US"/>
-        </w:rPr>
-      </w:pPr>
+      <w:bookmarkStart w:id="0" w:name="_GoBack"/>
+      <w:bookmarkEnd w:id="0"/>
     </w:p>
     <w:p>
       <w:pPr>
@@ -2364,6 +4140,7 @@
           <w:lang w:val="en-US"/>
         </w:rPr>
       </w:pPr>
+      <w:proofErr w:type="spellStart"/>
       <w:r>
         <w:rPr>
           <w:lang w:val="en-US"/>
@@ -2371,6 +4148,7 @@
         <w:lastRenderedPageBreak/>
         <w:t>Lisääminen</w:t>
       </w:r>
+      <w:proofErr w:type="spellEnd"/>
     </w:p>
     <w:tbl>
       <w:tblPr>
@@ -2410,8 +4188,18 @@
                 <w:szCs w:val="28"/>
                 <w:lang w:val="en-US"/>
               </w:rPr>
-              <w:t>Http Methdod</w:t>
-            </w:r>
+              <w:t xml:space="preserve">Http </w:t>
+            </w:r>
+            <w:proofErr w:type="spellStart"/>
+            <w:r>
+              <w:rPr>
+                <w:sz w:val="28"/>
+                <w:szCs w:val="28"/>
+                <w:lang w:val="en-US"/>
+              </w:rPr>
+              <w:t>Methdod</w:t>
+            </w:r>
+            <w:proofErr w:type="spellEnd"/>
           </w:p>
         </w:tc>
         <w:tc>
@@ -2573,8 +4361,30 @@
               <w:rPr>
                 <w:lang w:val="en-US"/>
               </w:rPr>
-              <w:t>/kyselyt/{id}/lisaaKysymys</w:t>
-            </w:r>
+              <w:t>/</w:t>
+            </w:r>
+            <w:proofErr w:type="spellStart"/>
+            <w:r>
+              <w:rPr>
+                <w:lang w:val="en-US"/>
+              </w:rPr>
+              <w:t>kyselyt</w:t>
+            </w:r>
+            <w:proofErr w:type="spellEnd"/>
+            <w:r>
+              <w:rPr>
+                <w:lang w:val="en-US"/>
+              </w:rPr>
+              <w:t>/{id}/</w:t>
+            </w:r>
+            <w:proofErr w:type="spellStart"/>
+            <w:r>
+              <w:rPr>
+                <w:lang w:val="en-US"/>
+              </w:rPr>
+              <w:t>lisaaKysymys</w:t>
+            </w:r>
+            <w:proofErr w:type="spellEnd"/>
           </w:p>
         </w:tc>
         <w:tc>
@@ -2593,7 +4403,7 @@
                 <v:shape id="_x0000_i1027" type="#_x0000_t75" style="width:255pt;height:102pt" o:ole="">
                   <v:imagedata r:id="rId11" o:title=""/>
                 </v:shape>
-                <o:OLEObject Type="Embed" ProgID="PBrush" ShapeID="_x0000_i1027" DrawAspect="Content" ObjectID="_1542196137" r:id="rId12"/>
+                <o:OLEObject Type="Embed" ProgID="PBrush" ShapeID="_x0000_i1027" DrawAspect="Content" ObjectID="_1543222248" r:id="rId12"/>
               </w:object>
             </w:r>
           </w:p>
@@ -2691,8 +4501,30 @@
               <w:rPr>
                 <w:lang w:val="en-US"/>
               </w:rPr>
-              <w:t>/kyselyt/lisaaKysely</w:t>
-            </w:r>
+              <w:t>/</w:t>
+            </w:r>
+            <w:proofErr w:type="spellStart"/>
+            <w:r>
+              <w:rPr>
+                <w:lang w:val="en-US"/>
+              </w:rPr>
+              <w:t>kyselyt</w:t>
+            </w:r>
+            <w:proofErr w:type="spellEnd"/>
+            <w:r>
+              <w:rPr>
+                <w:lang w:val="en-US"/>
+              </w:rPr>
+              <w:t>/</w:t>
+            </w:r>
+            <w:proofErr w:type="spellStart"/>
+            <w:r>
+              <w:rPr>
+                <w:lang w:val="en-US"/>
+              </w:rPr>
+              <w:t>lisaaKysely</w:t>
+            </w:r>
+            <w:proofErr w:type="spellEnd"/>
           </w:p>
         </w:tc>
         <w:tc>
@@ -3041,7 +4873,7 @@
           <w:rPr>
             <w:noProof/>
           </w:rPr>
-          <w:t>1</w:t>
+          <w:t>3</w:t>
         </w:r>
         <w:r>
           <w:rPr>
@@ -4094,6 +5926,56 @@
       <w:u w:val="single"/>
     </w:rPr>
   </w:style>
+  <w:style w:type="paragraph" w:styleId="HTMLPreformatted">
+    <w:name w:val="HTML Preformatted"/>
+    <w:basedOn w:val="Normal"/>
+    <w:link w:val="HTMLPreformattedChar"/>
+    <w:uiPriority w:val="99"/>
+    <w:semiHidden/>
+    <w:unhideWhenUsed/>
+    <w:rsid w:val="000B0046"/>
+    <w:pPr>
+      <w:tabs>
+        <w:tab w:val="left" w:pos="916"/>
+        <w:tab w:val="left" w:pos="1832"/>
+        <w:tab w:val="left" w:pos="2748"/>
+        <w:tab w:val="left" w:pos="3664"/>
+        <w:tab w:val="left" w:pos="4580"/>
+        <w:tab w:val="left" w:pos="5496"/>
+        <w:tab w:val="left" w:pos="6412"/>
+        <w:tab w:val="left" w:pos="7328"/>
+        <w:tab w:val="left" w:pos="8244"/>
+        <w:tab w:val="left" w:pos="9160"/>
+        <w:tab w:val="left" w:pos="10076"/>
+        <w:tab w:val="left" w:pos="10992"/>
+        <w:tab w:val="left" w:pos="11908"/>
+        <w:tab w:val="left" w:pos="12824"/>
+        <w:tab w:val="left" w:pos="13740"/>
+        <w:tab w:val="left" w:pos="14656"/>
+      </w:tabs>
+      <w:spacing w:after="0" w:line="240" w:lineRule="auto"/>
+    </w:pPr>
+    <w:rPr>
+      <w:rFonts w:ascii="Courier New" w:eastAsia="Times New Roman" w:hAnsi="Courier New" w:cs="Courier New"/>
+      <w:sz w:val="20"/>
+      <w:szCs w:val="20"/>
+      <w:lang w:eastAsia="fi-FI"/>
+    </w:rPr>
+  </w:style>
+  <w:style w:type="character" w:customStyle="1" w:styleId="HTMLPreformattedChar">
+    <w:name w:val="HTML Preformatted Char"/>
+    <w:basedOn w:val="DefaultParagraphFont"/>
+    <w:link w:val="HTMLPreformatted"/>
+    <w:uiPriority w:val="99"/>
+    <w:semiHidden/>
+    <w:rsid w:val="000B0046"/>
+    <w:rPr>
+      <w:rFonts w:ascii="Courier New" w:eastAsia="Times New Roman" w:hAnsi="Courier New" w:cs="Courier New"/>
+      <w:sz w:val="20"/>
+      <w:szCs w:val="20"/>
+      <w:lang w:eastAsia="fi-FI"/>
+    </w:rPr>
+  </w:style>
 </w:styles>
 </file>
 

</xml_diff>